<commit_message>
changes in docs/thesis added code examples and file name changes
</commit_message>
<xml_diff>
--- a/docs/thesis.docx
+++ b/docs/thesis.docx
@@ -108,8 +108,6 @@
         </w:rPr>
         <w:t>TITLE</w:t>
       </w:r>
-      <w:bookmarkStart w:id="0" w:name="_GoBack"/>
-      <w:bookmarkEnd w:id="0"/>
     </w:p>
     <w:p>
       <w:pPr>
@@ -443,12 +441,12 @@
       <w:pPr>
         <w:pStyle w:val="1"/>
       </w:pPr>
-      <w:bookmarkStart w:id="1" w:name="_Toc188534520"/>
+      <w:bookmarkStart w:id="0" w:name="_Toc188534520"/>
       <w:r>
         <w:lastRenderedPageBreak/>
         <w:t>ABSTRACT</w:t>
       </w:r>
-      <w:bookmarkEnd w:id="1"/>
+      <w:bookmarkEnd w:id="0"/>
     </w:p>
     <w:p>
       <w:pPr>
@@ -2166,12 +2164,12 @@
       <w:pPr>
         <w:pStyle w:val="1"/>
       </w:pPr>
-      <w:bookmarkStart w:id="2" w:name="_Toc188534521"/>
+      <w:bookmarkStart w:id="1" w:name="_Toc188534521"/>
       <w:r>
         <w:lastRenderedPageBreak/>
         <w:t>LIST OF ABBREVIATIONS</w:t>
       </w:r>
-      <w:bookmarkEnd w:id="2"/>
+      <w:bookmarkEnd w:id="1"/>
     </w:p>
     <w:p>
       <w:pPr>
@@ -2421,12 +2419,12 @@
       <w:pPr>
         <w:pStyle w:val="1"/>
       </w:pPr>
-      <w:bookmarkStart w:id="3" w:name="_Toc188534522"/>
+      <w:bookmarkStart w:id="2" w:name="_Toc188534522"/>
       <w:r>
         <w:lastRenderedPageBreak/>
         <w:t>STATEMENT ON THE USAGE OF ARTIFICIAL INTELLIGENCE</w:t>
       </w:r>
-      <w:bookmarkEnd w:id="3"/>
+      <w:bookmarkEnd w:id="2"/>
     </w:p>
     <w:p>
       <w:pPr>
@@ -2542,12 +2540,12 @@
       <w:pPr>
         <w:pStyle w:val="1"/>
       </w:pPr>
-      <w:bookmarkStart w:id="4" w:name="_Toc188534523"/>
+      <w:bookmarkStart w:id="3" w:name="_Toc188534523"/>
       <w:r>
         <w:lastRenderedPageBreak/>
         <w:t>INTRODUCTION</w:t>
       </w:r>
-      <w:bookmarkEnd w:id="4"/>
+      <w:bookmarkEnd w:id="3"/>
     </w:p>
     <w:p>
       <w:pPr>
@@ -9133,12 +9131,12 @@
       <w:pPr>
         <w:pStyle w:val="1"/>
       </w:pPr>
-      <w:bookmarkStart w:id="5" w:name="_Toc188534532"/>
+      <w:bookmarkStart w:id="4" w:name="_Toc188534532"/>
       <w:r>
         <w:lastRenderedPageBreak/>
         <w:t>CONCLUSIONS</w:t>
       </w:r>
-      <w:bookmarkEnd w:id="5"/>
+      <w:bookmarkEnd w:id="4"/>
     </w:p>
     <w:p>
       <w:pPr>
@@ -9423,12 +9421,12 @@
       <w:pPr>
         <w:pStyle w:val="1"/>
       </w:pPr>
-      <w:bookmarkStart w:id="6" w:name="_Toc188534533"/>
+      <w:bookmarkStart w:id="5" w:name="_Toc188534533"/>
       <w:r>
         <w:lastRenderedPageBreak/>
         <w:t>REFERENCES</w:t>
       </w:r>
-      <w:bookmarkEnd w:id="6"/>
+      <w:bookmarkEnd w:id="5"/>
     </w:p>
     <w:p>
       <w:pPr>
@@ -10008,7 +10006,16 @@
           <w:rFonts w:cs="Times New Roman"/>
           <w:szCs w:val="28"/>
         </w:rPr>
-        <w:t>ISBN: 978-0071790536</w:t>
+        <w:t>I</w:t>
+      </w:r>
+      <w:bookmarkStart w:id="6" w:name="_GoBack"/>
+      <w:bookmarkEnd w:id="6"/>
+      <w:r>
+        <w:rPr>
+          <w:rFonts w:cs="Times New Roman"/>
+          <w:szCs w:val="28"/>
+        </w:rPr>
+        <w:t>SBN: 978-0071790536</w:t>
       </w:r>
     </w:p>
     <w:p>
@@ -10472,100 +10479,6 @@
     </w:p>
     <w:p>
       <w:pPr>
-        <w:spacing w:after="0"/>
-        <w:ind w:firstLine="0"/>
-        <w:jc w:val="left"/>
-        <w:rPr>
-          <w:rFonts w:cs="Times New Roman"/>
-          <w:szCs w:val="28"/>
-          <w:lang w:val="la-Latn"/>
-        </w:rPr>
-      </w:pPr>
-      <w:r>
-        <w:rPr>
-          <w:rFonts w:cs="Times New Roman"/>
-          <w:szCs w:val="28"/>
-          <w:lang w:val="la-Latn"/>
-        </w:rPr>
-        <w:t>&lt;script type=</w:t>
-      </w:r>
-      <w:r>
-        <w:rPr>
-          <w:rFonts w:cs="Times New Roman"/>
-          <w:color w:val="FF7C80"/>
-          <w:szCs w:val="28"/>
-          <w:lang w:val="la-Latn"/>
-        </w:rPr>
-        <w:t>"text/javascript"</w:t>
-      </w:r>
-      <w:r>
-        <w:rPr>
-          <w:rFonts w:cs="Times New Roman"/>
-          <w:szCs w:val="28"/>
-          <w:lang w:val="la-Latn"/>
-        </w:rPr>
-        <w:t>&gt;</w:t>
-      </w:r>
-    </w:p>
-    <w:p>
-      <w:pPr>
-        <w:spacing w:after="0"/>
-        <w:ind w:firstLine="0"/>
-        <w:jc w:val="left"/>
-        <w:rPr>
-          <w:rFonts w:cs="Times New Roman"/>
-          <w:szCs w:val="28"/>
-          <w:lang w:val="la-Latn"/>
-        </w:rPr>
-      </w:pPr>
-      <w:r>
-        <w:rPr>
-          <w:rFonts w:cs="Times New Roman"/>
-          <w:szCs w:val="28"/>
-          <w:lang w:val="la-Latn"/>
-        </w:rPr>
-        <w:t xml:space="preserve">  console.log(</w:t>
-      </w:r>
-      <w:r>
-        <w:rPr>
-          <w:rFonts w:cs="Times New Roman"/>
-          <w:color w:val="FF7C80"/>
-          <w:szCs w:val="28"/>
-          <w:lang w:val="la-Latn"/>
-        </w:rPr>
-        <w:t>"Hello, World!"</w:t>
-      </w:r>
-      <w:r>
-        <w:rPr>
-          <w:rFonts w:cs="Times New Roman"/>
-          <w:szCs w:val="28"/>
-          <w:lang w:val="la-Latn"/>
-        </w:rPr>
-        <w:t>);</w:t>
-      </w:r>
-    </w:p>
-    <w:p>
-      <w:pPr>
-        <w:spacing w:after="0"/>
-        <w:ind w:firstLine="0"/>
-        <w:jc w:val="left"/>
-        <w:rPr>
-          <w:rFonts w:cs="Times New Roman"/>
-          <w:szCs w:val="28"/>
-          <w:lang w:val="la-Latn"/>
-        </w:rPr>
-      </w:pPr>
-      <w:r>
-        <w:rPr>
-          <w:rFonts w:cs="Times New Roman"/>
-          <w:szCs w:val="28"/>
-          <w:lang w:val="la-Latn"/>
-        </w:rPr>
-        <w:t>&lt;/script&gt;</w:t>
-      </w:r>
-    </w:p>
-    <w:p>
-      <w:pPr>
         <w:spacing w:after="160" w:line="278" w:lineRule="auto"/>
         <w:ind w:firstLine="0"/>
         <w:jc w:val="left"/>
@@ -10576,6 +10489,46 @@
           <w:szCs w:val="28"/>
         </w:rPr>
       </w:pPr>
+      <w:r>
+        <w:rPr>
+          <w:noProof/>
+        </w:rPr>
+        <w:drawing>
+          <wp:inline distT="0" distB="0" distL="0" distR="0" wp14:anchorId="1063B2E4" wp14:editId="692D418F">
+            <wp:extent cx="5760085" cy="3221990"/>
+            <wp:effectExtent l="0" t="0" r="0" b="0"/>
+            <wp:docPr id="1" name="Рисунок 1"/>
+            <wp:cNvGraphicFramePr>
+              <a:graphicFrameLocks xmlns:a="http://schemas.openxmlformats.org/drawingml/2006/main" noChangeAspect="1"/>
+            </wp:cNvGraphicFramePr>
+            <a:graphic xmlns:a="http://schemas.openxmlformats.org/drawingml/2006/main">
+              <a:graphicData uri="http://schemas.openxmlformats.org/drawingml/2006/picture">
+                <pic:pic xmlns:pic="http://schemas.openxmlformats.org/drawingml/2006/picture">
+                  <pic:nvPicPr>
+                    <pic:cNvPr id="1" name=""/>
+                    <pic:cNvPicPr/>
+                  </pic:nvPicPr>
+                  <pic:blipFill>
+                    <a:blip r:embed="rId13"/>
+                    <a:stretch>
+                      <a:fillRect/>
+                    </a:stretch>
+                  </pic:blipFill>
+                  <pic:spPr>
+                    <a:xfrm>
+                      <a:off x="0" y="0"/>
+                      <a:ext cx="5760085" cy="3221990"/>
+                    </a:xfrm>
+                    <a:prstGeom prst="rect">
+                      <a:avLst/>
+                    </a:prstGeom>
+                  </pic:spPr>
+                </pic:pic>
+              </a:graphicData>
+            </a:graphic>
+          </wp:inline>
+        </w:drawing>
+      </w:r>
     </w:p>
     <w:p>
       <w:pPr>
@@ -10589,6 +10542,46 @@
           <w:szCs w:val="28"/>
         </w:rPr>
       </w:pPr>
+      <w:r>
+        <w:rPr>
+          <w:noProof/>
+        </w:rPr>
+        <w:drawing>
+          <wp:inline distT="0" distB="0" distL="0" distR="0" wp14:anchorId="505DC514" wp14:editId="571D9AAB">
+            <wp:extent cx="5760085" cy="4899025"/>
+            <wp:effectExtent l="0" t="0" r="0" b="0"/>
+            <wp:docPr id="2" name="Рисунок 2"/>
+            <wp:cNvGraphicFramePr>
+              <a:graphicFrameLocks xmlns:a="http://schemas.openxmlformats.org/drawingml/2006/main" noChangeAspect="1"/>
+            </wp:cNvGraphicFramePr>
+            <a:graphic xmlns:a="http://schemas.openxmlformats.org/drawingml/2006/main">
+              <a:graphicData uri="http://schemas.openxmlformats.org/drawingml/2006/picture">
+                <pic:pic xmlns:pic="http://schemas.openxmlformats.org/drawingml/2006/picture">
+                  <pic:nvPicPr>
+                    <pic:cNvPr id="1" name=""/>
+                    <pic:cNvPicPr/>
+                  </pic:nvPicPr>
+                  <pic:blipFill>
+                    <a:blip r:embed="rId14"/>
+                    <a:stretch>
+                      <a:fillRect/>
+                    </a:stretch>
+                  </pic:blipFill>
+                  <pic:spPr>
+                    <a:xfrm>
+                      <a:off x="0" y="0"/>
+                      <a:ext cx="5760085" cy="4899025"/>
+                    </a:xfrm>
+                    <a:prstGeom prst="rect">
+                      <a:avLst/>
+                    </a:prstGeom>
+                  </pic:spPr>
+                </pic:pic>
+              </a:graphicData>
+            </a:graphic>
+          </wp:inline>
+        </w:drawing>
+      </w:r>
     </w:p>
     <w:p>
       <w:pPr>
@@ -10602,1065 +10595,53 @@
           <w:szCs w:val="28"/>
         </w:rPr>
       </w:pPr>
-    </w:p>
-    <w:p>
-      <w:pPr>
-        <w:pStyle w:val="2"/>
-        <w:rPr>
-          <w:lang w:val="la-Latn"/>
-        </w:rPr>
-      </w:pPr>
-      <w:bookmarkStart w:id="10" w:name="_Toc169781836"/>
-      <w:bookmarkStart w:id="11" w:name="_Toc188534537"/>
-      <w:r>
-        <w:t>A</w:t>
-      </w:r>
-      <w:r>
-        <w:t>ppendi</w:t>
-      </w:r>
-      <w:r>
-        <w:t xml:space="preserve">x C: </w:t>
-      </w:r>
-      <w:bookmarkEnd w:id="10"/>
-      <w:bookmarkEnd w:id="11"/>
-      <w:r>
-        <w:rPr>
-          <w:lang w:val="la-Latn"/>
-        </w:rPr>
-        <w:t>Survey Questions and Responses</w:t>
-      </w:r>
-    </w:p>
-    <w:p>
-      <w:pPr>
-        <w:rPr>
-          <w:rFonts w:cs="Times New Roman"/>
-          <w:szCs w:val="28"/>
-          <w:lang w:val="la-Latn"/>
-        </w:rPr>
-      </w:pPr>
-      <w:r>
-        <w:rPr>
-          <w:rFonts w:cs="Times New Roman"/>
-          <w:szCs w:val="28"/>
-          <w:lang w:val="la-Latn"/>
-        </w:rPr>
-        <w:t>C.1 Overview of the Survey</w:t>
-      </w:r>
-    </w:p>
-    <w:p>
-      <w:pPr>
-        <w:rPr>
-          <w:rFonts w:cs="Times New Roman"/>
-          <w:szCs w:val="28"/>
-          <w:lang w:val="la-Latn"/>
-        </w:rPr>
-      </w:pPr>
-      <w:r>
-        <w:rPr>
-          <w:rFonts w:cs="Times New Roman"/>
-          <w:szCs w:val="28"/>
-          <w:lang w:val="la-Latn"/>
-        </w:rPr>
-        <w:t>The survey was designed to gather insights into the needs, preferences, and pain points of potential users of the web platform. It targeted small-to-medium business owners, managers, and end-users who interact with similar platforms on a regular basis. The survey aimed to identify key features that users value most, as well as areas where existing solutions fall short. This information was critical in shaping the design and functionality of the platform to ensure it meets the expectations of its target audience.</w:t>
-      </w:r>
-    </w:p>
-    <w:p>
-      <w:pPr>
-        <w:rPr>
-          <w:rFonts w:cs="Times New Roman"/>
-          <w:szCs w:val="28"/>
-          <w:lang w:val="la-Latn"/>
-        </w:rPr>
-      </w:pPr>
-    </w:p>
-    <w:p>
-      <w:pPr>
-        <w:rPr>
-          <w:rFonts w:cs="Times New Roman"/>
-          <w:szCs w:val="28"/>
-          <w:lang w:val="la-Latn"/>
-        </w:rPr>
-      </w:pPr>
-      <w:r>
-        <w:rPr>
-          <w:rFonts w:cs="Times New Roman"/>
-          <w:szCs w:val="28"/>
-          <w:lang w:val="la-Latn"/>
-        </w:rPr>
-        <w:t>The survey consisted of both closed-ended and open-ended questions, allowing respondents to provide quantitative ratings as well as qualitative feedback. A total of 150 responses were collected over a period of two weeks, with participants recruited through online forums, social media, and email campaigns.</w:t>
-      </w:r>
-    </w:p>
-    <w:p>
-      <w:pPr>
-        <w:rPr>
-          <w:rFonts w:cs="Times New Roman"/>
-          <w:szCs w:val="28"/>
-          <w:lang w:val="la-Latn"/>
-        </w:rPr>
-      </w:pPr>
-    </w:p>
-    <w:p>
-      <w:pPr>
-        <w:rPr>
-          <w:rFonts w:cs="Times New Roman"/>
-          <w:szCs w:val="28"/>
-          <w:lang w:val="la-Latn"/>
-        </w:rPr>
-      </w:pPr>
-      <w:r>
-        <w:rPr>
-          <w:rFonts w:cs="Times New Roman"/>
-          <w:szCs w:val="28"/>
-          <w:lang w:val="la-Latn"/>
-        </w:rPr>
-        <w:t>C.2 Survey Questions</w:t>
-      </w:r>
-    </w:p>
-    <w:p>
-      <w:pPr>
-        <w:rPr>
-          <w:rFonts w:cs="Times New Roman"/>
-          <w:szCs w:val="28"/>
-          <w:lang w:val="la-Latn"/>
-        </w:rPr>
-      </w:pPr>
-      <w:r>
-        <w:rPr>
-          <w:rFonts w:cs="Times New Roman"/>
-          <w:szCs w:val="28"/>
-          <w:lang w:val="la-Latn"/>
-        </w:rPr>
-        <w:t>Below is the complete list of questions included in the survey. These questions were carefully crafted to cover various aspects of user experience, including usability, customization, and overall satisfaction with existing platforms.</w:t>
-      </w:r>
-    </w:p>
-    <w:p>
-      <w:pPr>
-        <w:rPr>
-          <w:rFonts w:cs="Times New Roman"/>
-          <w:szCs w:val="28"/>
-          <w:lang w:val="la-Latn"/>
-        </w:rPr>
-      </w:pPr>
-    </w:p>
-    <w:p>
-      <w:pPr>
-        <w:rPr>
-          <w:rFonts w:cs="Times New Roman"/>
-          <w:szCs w:val="28"/>
-          <w:lang w:val="la-Latn"/>
-        </w:rPr>
-      </w:pPr>
-      <w:r>
-        <w:rPr>
-          <w:rFonts w:cs="Times New Roman"/>
-          <w:szCs w:val="28"/>
-          <w:lang w:val="la-Latn"/>
-        </w:rPr>
-        <w:t>What type of business do you own or manage?</w:t>
-      </w:r>
-    </w:p>
-    <w:p>
-      <w:pPr>
-        <w:rPr>
-          <w:rFonts w:cs="Times New Roman"/>
-          <w:szCs w:val="28"/>
-          <w:lang w:val="la-Latn"/>
-        </w:rPr>
-      </w:pPr>
-      <w:r>
-        <w:rPr>
-          <w:rFonts w:cs="Times New Roman"/>
-          <w:szCs w:val="28"/>
-          <w:lang w:val="la-Latn"/>
-        </w:rPr>
-        <w:t>Retail</w:t>
-      </w:r>
-    </w:p>
-    <w:p>
-      <w:pPr>
-        <w:rPr>
-          <w:rFonts w:cs="Times New Roman"/>
-          <w:szCs w:val="28"/>
-          <w:lang w:val="la-Latn"/>
-        </w:rPr>
-      </w:pPr>
-      <w:r>
-        <w:rPr>
-          <w:rFonts w:cs="Times New Roman"/>
-          <w:szCs w:val="28"/>
-          <w:lang w:val="la-Latn"/>
-        </w:rPr>
-        <w:t>Hospitality (e.g., travel, hotels)</w:t>
-      </w:r>
-    </w:p>
-    <w:p>
-      <w:pPr>
-        <w:rPr>
-          <w:rFonts w:cs="Times New Roman"/>
-          <w:szCs w:val="28"/>
-          <w:lang w:val="la-Latn"/>
-        </w:rPr>
-      </w:pPr>
-      <w:r>
-        <w:rPr>
-          <w:rFonts w:cs="Times New Roman"/>
-          <w:szCs w:val="28"/>
-          <w:lang w:val="la-Latn"/>
+      <w:r>
+        <w:rPr>
+          <w:noProof/>
         </w:rPr>
         <w:lastRenderedPageBreak/>
-        <w:t>E-commerce</w:t>
-      </w:r>
-    </w:p>
-    <w:p>
-      <w:pPr>
-        <w:rPr>
-          <w:rFonts w:cs="Times New Roman"/>
-          <w:szCs w:val="28"/>
-          <w:lang w:val="la-Latn"/>
-        </w:rPr>
-      </w:pPr>
-      <w:r>
-        <w:rPr>
-          <w:rFonts w:cs="Times New Roman"/>
-          <w:szCs w:val="28"/>
-          <w:lang w:val="la-Latn"/>
-        </w:rPr>
-        <w:t>Other (please specify)</w:t>
-      </w:r>
-    </w:p>
-    <w:p>
-      <w:pPr>
-        <w:rPr>
-          <w:rFonts w:cs="Times New Roman"/>
-          <w:szCs w:val="28"/>
-          <w:lang w:val="la-Latn"/>
-        </w:rPr>
-      </w:pPr>
-      <w:r>
-        <w:rPr>
-          <w:rFonts w:cs="Times New Roman"/>
-          <w:szCs w:val="28"/>
-          <w:lang w:val="la-Latn"/>
-        </w:rPr>
-        <w:t>How important is it for your business to have an online presence?</w:t>
-      </w:r>
-    </w:p>
-    <w:p>
-      <w:pPr>
-        <w:rPr>
-          <w:rFonts w:cs="Times New Roman"/>
-          <w:szCs w:val="28"/>
-          <w:lang w:val="la-Latn"/>
-        </w:rPr>
-      </w:pPr>
-      <w:r>
-        <w:rPr>
-          <w:rFonts w:cs="Times New Roman"/>
-          <w:szCs w:val="28"/>
-          <w:lang w:val="la-Latn"/>
-        </w:rPr>
-        <w:t>Very important</w:t>
-      </w:r>
-    </w:p>
-    <w:p>
-      <w:pPr>
-        <w:rPr>
-          <w:rFonts w:cs="Times New Roman"/>
-          <w:szCs w:val="28"/>
-          <w:lang w:val="la-Latn"/>
-        </w:rPr>
-      </w:pPr>
-      <w:r>
-        <w:rPr>
-          <w:rFonts w:cs="Times New Roman"/>
-          <w:szCs w:val="28"/>
-          <w:lang w:val="la-Latn"/>
-        </w:rPr>
-        <w:t>Somewhat important</w:t>
-      </w:r>
-    </w:p>
-    <w:p>
-      <w:pPr>
-        <w:rPr>
-          <w:rFonts w:cs="Times New Roman"/>
-          <w:szCs w:val="28"/>
-          <w:lang w:val="la-Latn"/>
-        </w:rPr>
-      </w:pPr>
-      <w:r>
-        <w:rPr>
-          <w:rFonts w:cs="Times New Roman"/>
-          <w:szCs w:val="28"/>
-          <w:lang w:val="la-Latn"/>
-        </w:rPr>
-        <w:t>Not important</w:t>
-      </w:r>
-    </w:p>
-    <w:p>
-      <w:pPr>
-        <w:rPr>
-          <w:rFonts w:cs="Times New Roman"/>
-          <w:szCs w:val="28"/>
-          <w:lang w:val="la-Latn"/>
-        </w:rPr>
-      </w:pPr>
-      <w:r>
-        <w:rPr>
-          <w:rFonts w:cs="Times New Roman"/>
-          <w:szCs w:val="28"/>
-          <w:lang w:val="la-Latn"/>
-        </w:rPr>
-        <w:t>What features do you consider essential for a business website? (Select all that apply)</w:t>
-      </w:r>
-    </w:p>
-    <w:p>
-      <w:pPr>
-        <w:rPr>
-          <w:rFonts w:cs="Times New Roman"/>
-          <w:szCs w:val="28"/>
-          <w:lang w:val="la-Latn"/>
-        </w:rPr>
-      </w:pPr>
-      <w:r>
-        <w:rPr>
-          <w:rFonts w:cs="Times New Roman"/>
-          <w:szCs w:val="28"/>
-          <w:lang w:val="la-Latn"/>
-        </w:rPr>
-        <w:t>Easy navigation</w:t>
-      </w:r>
-    </w:p>
-    <w:p>
-      <w:pPr>
-        <w:rPr>
-          <w:rFonts w:cs="Times New Roman"/>
-          <w:szCs w:val="28"/>
-          <w:lang w:val="la-Latn"/>
-        </w:rPr>
-      </w:pPr>
-      <w:r>
-        <w:rPr>
-          <w:rFonts w:cs="Times New Roman"/>
-          <w:szCs w:val="28"/>
-          <w:lang w:val="la-Latn"/>
-        </w:rPr>
-        <w:t>Mobile responsiveness</w:t>
-      </w:r>
-    </w:p>
-    <w:p>
-      <w:pPr>
-        <w:rPr>
-          <w:rFonts w:cs="Times New Roman"/>
-          <w:szCs w:val="28"/>
-          <w:lang w:val="la-Latn"/>
-        </w:rPr>
-      </w:pPr>
-      <w:r>
-        <w:rPr>
-          <w:rFonts w:cs="Times New Roman"/>
-          <w:szCs w:val="28"/>
-          <w:lang w:val="la-Latn"/>
-        </w:rPr>
-        <w:t>Multi-language support</w:t>
-      </w:r>
-    </w:p>
-    <w:p>
-      <w:pPr>
-        <w:rPr>
-          <w:rFonts w:cs="Times New Roman"/>
-          <w:szCs w:val="28"/>
-          <w:lang w:val="la-Latn"/>
-        </w:rPr>
-      </w:pPr>
-      <w:r>
-        <w:rPr>
-          <w:rFonts w:cs="Times New Roman"/>
-          <w:szCs w:val="28"/>
-          <w:lang w:val="la-Latn"/>
-        </w:rPr>
-        <w:t>Secure payment gateway</w:t>
-      </w:r>
-    </w:p>
-    <w:p>
-      <w:pPr>
-        <w:rPr>
-          <w:rFonts w:cs="Times New Roman"/>
-          <w:szCs w:val="28"/>
-          <w:lang w:val="la-Latn"/>
-        </w:rPr>
-      </w:pPr>
-      <w:r>
-        <w:rPr>
-          <w:rFonts w:cs="Times New Roman"/>
-          <w:szCs w:val="28"/>
-          <w:lang w:val="la-Latn"/>
-        </w:rPr>
-        <w:t>Dynamic content management</w:t>
-      </w:r>
-    </w:p>
-    <w:p>
-      <w:pPr>
-        <w:rPr>
-          <w:rFonts w:cs="Times New Roman"/>
-          <w:szCs w:val="28"/>
-          <w:lang w:val="la-Latn"/>
-        </w:rPr>
-      </w:pPr>
-      <w:r>
-        <w:rPr>
-          <w:rFonts w:cs="Times New Roman"/>
-          <w:szCs w:val="28"/>
-          <w:lang w:val="la-Latn"/>
-        </w:rPr>
-        <w:t>Other (please specify)</w:t>
-      </w:r>
-    </w:p>
-    <w:p>
-      <w:pPr>
-        <w:rPr>
-          <w:rFonts w:cs="Times New Roman"/>
-          <w:szCs w:val="28"/>
-          <w:lang w:val="la-Latn"/>
-        </w:rPr>
-      </w:pPr>
-      <w:r>
-        <w:rPr>
-          <w:rFonts w:cs="Times New Roman"/>
-          <w:szCs w:val="28"/>
-          <w:lang w:val="la-Latn"/>
-        </w:rPr>
-        <w:t>Have you used any website builders or platforms before? If yes, which ones?</w:t>
-      </w:r>
-    </w:p>
-    <w:p>
-      <w:pPr>
-        <w:rPr>
-          <w:rFonts w:cs="Times New Roman"/>
-          <w:szCs w:val="28"/>
-          <w:lang w:val="la-Latn"/>
-        </w:rPr>
-      </w:pPr>
-      <w:r>
-        <w:rPr>
-          <w:rFonts w:cs="Times New Roman"/>
-          <w:szCs w:val="28"/>
-          <w:lang w:val="la-Latn"/>
-        </w:rPr>
-        <w:t>Shopify</w:t>
-      </w:r>
-    </w:p>
-    <w:p>
-      <w:pPr>
-        <w:rPr>
-          <w:rFonts w:cs="Times New Roman"/>
-          <w:szCs w:val="28"/>
-          <w:lang w:val="la-Latn"/>
-        </w:rPr>
-      </w:pPr>
-      <w:r>
-        <w:rPr>
-          <w:rFonts w:cs="Times New Roman"/>
-          <w:szCs w:val="28"/>
-          <w:lang w:val="la-Latn"/>
-        </w:rPr>
-        <w:t>Wix</w:t>
-      </w:r>
-    </w:p>
-    <w:p>
-      <w:pPr>
-        <w:rPr>
-          <w:rFonts w:cs="Times New Roman"/>
-          <w:szCs w:val="28"/>
-          <w:lang w:val="la-Latn"/>
-        </w:rPr>
-      </w:pPr>
-      <w:r>
-        <w:rPr>
-          <w:rFonts w:cs="Times New Roman"/>
-          <w:szCs w:val="28"/>
-          <w:lang w:val="la-Latn"/>
-        </w:rPr>
-        <w:t>WordPress</w:t>
-      </w:r>
-    </w:p>
-    <w:p>
-      <w:pPr>
-        <w:rPr>
-          <w:rFonts w:cs="Times New Roman"/>
-          <w:szCs w:val="28"/>
-          <w:lang w:val="la-Latn"/>
-        </w:rPr>
-      </w:pPr>
-      <w:r>
-        <w:rPr>
-          <w:rFonts w:cs="Times New Roman"/>
-          <w:szCs w:val="28"/>
-          <w:lang w:val="la-Latn"/>
-        </w:rPr>
-        <w:t>Squarespace</w:t>
-      </w:r>
-    </w:p>
-    <w:p>
-      <w:pPr>
-        <w:rPr>
-          <w:rFonts w:cs="Times New Roman"/>
-          <w:szCs w:val="28"/>
-          <w:lang w:val="la-Latn"/>
-        </w:rPr>
-      </w:pPr>
-      <w:r>
-        <w:rPr>
-          <w:rFonts w:cs="Times New Roman"/>
-          <w:szCs w:val="28"/>
-          <w:lang w:val="la-Latn"/>
-        </w:rPr>
-        <w:t>None</w:t>
-      </w:r>
-    </w:p>
-    <w:p>
-      <w:pPr>
-        <w:rPr>
-          <w:rFonts w:cs="Times New Roman"/>
-          <w:szCs w:val="28"/>
-          <w:lang w:val="la-Latn"/>
-        </w:rPr>
-      </w:pPr>
-    </w:p>
-    <w:p>
-      <w:pPr>
-        <w:rPr>
-          <w:rFonts w:cs="Times New Roman"/>
-          <w:szCs w:val="28"/>
-          <w:lang w:val="la-Latn"/>
-        </w:rPr>
-      </w:pPr>
-    </w:p>
-    <w:p>
-      <w:pPr>
-        <w:rPr>
-          <w:rFonts w:cs="Times New Roman"/>
-          <w:szCs w:val="28"/>
-          <w:lang w:val="la-Latn"/>
-        </w:rPr>
-      </w:pPr>
-    </w:p>
-    <w:p>
-      <w:pPr>
-        <w:rPr>
-          <w:rFonts w:cs="Times New Roman"/>
-          <w:szCs w:val="28"/>
-          <w:lang w:val="la-Latn"/>
-        </w:rPr>
-      </w:pPr>
-    </w:p>
-    <w:p>
-      <w:pPr>
-        <w:rPr>
-          <w:rFonts w:cs="Times New Roman"/>
-          <w:szCs w:val="28"/>
-          <w:lang w:val="la-Latn"/>
-        </w:rPr>
-      </w:pPr>
-    </w:p>
-    <w:p>
-      <w:pPr>
-        <w:rPr>
-          <w:rFonts w:cs="Times New Roman"/>
-          <w:szCs w:val="28"/>
-          <w:lang w:val="la-Latn"/>
-        </w:rPr>
-      </w:pPr>
-      <w:r>
-        <w:rPr>
-          <w:rFonts w:cs="Times New Roman"/>
-          <w:szCs w:val="28"/>
-          <w:lang w:val="la-Latn"/>
-        </w:rPr>
-        <w:t>On a scale of 1 to 5, how satisfied are you with the customization options offered by your current platform?</w:t>
-      </w:r>
-    </w:p>
-    <w:p>
-      <w:pPr>
-        <w:rPr>
-          <w:rFonts w:cs="Times New Roman"/>
-          <w:szCs w:val="28"/>
-          <w:lang w:val="la-Latn"/>
-        </w:rPr>
-      </w:pPr>
-      <w:r>
-        <w:rPr>
-          <w:rFonts w:cs="Times New Roman"/>
-          <w:szCs w:val="28"/>
-          <w:lang w:val="la-Latn"/>
-        </w:rPr>
-        <w:t>1 (Very dissatisfied)</w:t>
-      </w:r>
-    </w:p>
-    <w:p>
-      <w:pPr>
-        <w:rPr>
-          <w:rFonts w:cs="Times New Roman"/>
-          <w:szCs w:val="28"/>
-          <w:lang w:val="la-Latn"/>
-        </w:rPr>
-      </w:pPr>
-      <w:r>
-        <w:rPr>
-          <w:rFonts w:cs="Times New Roman"/>
-          <w:szCs w:val="28"/>
-          <w:lang w:val="la-Latn"/>
-        </w:rPr>
-        <w:t>2</w:t>
-      </w:r>
-    </w:p>
-    <w:p>
-      <w:pPr>
-        <w:rPr>
-          <w:rFonts w:cs="Times New Roman"/>
-          <w:szCs w:val="28"/>
-          <w:lang w:val="la-Latn"/>
-        </w:rPr>
-      </w:pPr>
-      <w:r>
-        <w:rPr>
-          <w:rFonts w:cs="Times New Roman"/>
-          <w:szCs w:val="28"/>
-          <w:lang w:val="la-Latn"/>
-        </w:rPr>
-        <w:lastRenderedPageBreak/>
-        <w:t>3</w:t>
-      </w:r>
-    </w:p>
-    <w:p>
-      <w:pPr>
-        <w:rPr>
-          <w:rFonts w:cs="Times New Roman"/>
-          <w:szCs w:val="28"/>
-          <w:lang w:val="la-Latn"/>
-        </w:rPr>
-      </w:pPr>
-      <w:r>
-        <w:rPr>
-          <w:rFonts w:cs="Times New Roman"/>
-          <w:szCs w:val="28"/>
-          <w:lang w:val="la-Latn"/>
-        </w:rPr>
-        <w:t>4</w:t>
-      </w:r>
-    </w:p>
-    <w:p>
-      <w:pPr>
-        <w:rPr>
-          <w:rFonts w:cs="Times New Roman"/>
-          <w:szCs w:val="28"/>
-          <w:lang w:val="la-Latn"/>
-        </w:rPr>
-      </w:pPr>
-      <w:r>
-        <w:rPr>
-          <w:rFonts w:cs="Times New Roman"/>
-          <w:szCs w:val="28"/>
-          <w:lang w:val="la-Latn"/>
-        </w:rPr>
-        <w:t>5 (Very satisfied)</w:t>
-      </w:r>
-    </w:p>
-    <w:p>
-      <w:pPr>
-        <w:rPr>
-          <w:rFonts w:cs="Times New Roman"/>
-          <w:szCs w:val="28"/>
-          <w:lang w:val="la-Latn"/>
-        </w:rPr>
-      </w:pPr>
-      <w:r>
-        <w:rPr>
-          <w:rFonts w:cs="Times New Roman"/>
-          <w:szCs w:val="28"/>
-          <w:lang w:val="la-Latn"/>
-        </w:rPr>
-        <w:t>What challenges have you faced while managing your online presence? (Open-ended)</w:t>
-      </w:r>
-    </w:p>
-    <w:p>
-      <w:pPr>
-        <w:rPr>
-          <w:rFonts w:cs="Times New Roman"/>
-          <w:szCs w:val="28"/>
-          <w:lang w:val="la-Latn"/>
-        </w:rPr>
-      </w:pPr>
-      <w:r>
-        <w:rPr>
-          <w:rFonts w:cs="Times New Roman"/>
-          <w:szCs w:val="28"/>
-          <w:lang w:val="la-Latn"/>
-        </w:rPr>
-        <w:t>How likely are you to switch to a new platform if it offers better features and affordability?</w:t>
-      </w:r>
-    </w:p>
-    <w:p>
-      <w:pPr>
-        <w:rPr>
-          <w:rFonts w:cs="Times New Roman"/>
-          <w:szCs w:val="28"/>
-          <w:lang w:val="la-Latn"/>
-        </w:rPr>
-      </w:pPr>
-      <w:r>
-        <w:rPr>
-          <w:rFonts w:cs="Times New Roman"/>
-          <w:szCs w:val="28"/>
-          <w:lang w:val="la-Latn"/>
-        </w:rPr>
-        <w:t>Very likely</w:t>
-      </w:r>
-    </w:p>
-    <w:p>
-      <w:pPr>
-        <w:rPr>
-          <w:rFonts w:cs="Times New Roman"/>
-          <w:szCs w:val="28"/>
-          <w:lang w:val="la-Latn"/>
-        </w:rPr>
-      </w:pPr>
-      <w:r>
-        <w:rPr>
-          <w:rFonts w:cs="Times New Roman"/>
-          <w:szCs w:val="28"/>
-          <w:lang w:val="la-Latn"/>
-        </w:rPr>
-        <w:t>Somewhat likely</w:t>
-      </w:r>
-    </w:p>
-    <w:p>
-      <w:pPr>
-        <w:rPr>
-          <w:rFonts w:cs="Times New Roman"/>
-          <w:szCs w:val="28"/>
-          <w:lang w:val="la-Latn"/>
-        </w:rPr>
-      </w:pPr>
-      <w:r>
-        <w:rPr>
-          <w:rFonts w:cs="Times New Roman"/>
-          <w:szCs w:val="28"/>
-          <w:lang w:val="la-Latn"/>
-        </w:rPr>
-        <w:t>Neutral</w:t>
-      </w:r>
-    </w:p>
-    <w:p>
-      <w:pPr>
-        <w:rPr>
-          <w:rFonts w:cs="Times New Roman"/>
-          <w:szCs w:val="28"/>
-          <w:lang w:val="la-Latn"/>
-        </w:rPr>
-      </w:pPr>
-      <w:r>
-        <w:rPr>
-          <w:rFonts w:cs="Times New Roman"/>
-          <w:szCs w:val="28"/>
-          <w:lang w:val="la-Latn"/>
-        </w:rPr>
-        <w:t>Unlikely</w:t>
-      </w:r>
-    </w:p>
-    <w:p>
-      <w:pPr>
-        <w:rPr>
-          <w:rFonts w:cs="Times New Roman"/>
-          <w:szCs w:val="28"/>
-          <w:lang w:val="la-Latn"/>
-        </w:rPr>
-      </w:pPr>
-      <w:r>
-        <w:rPr>
-          <w:rFonts w:cs="Times New Roman"/>
-          <w:szCs w:val="28"/>
-          <w:lang w:val="la-Latn"/>
-        </w:rPr>
-        <w:t>Would you prefer a platform that allows non-technical users to update content easily?</w:t>
-      </w:r>
-    </w:p>
-    <w:p>
-      <w:pPr>
-        <w:rPr>
-          <w:rFonts w:cs="Times New Roman"/>
-          <w:szCs w:val="28"/>
-          <w:lang w:val="la-Latn"/>
-        </w:rPr>
-      </w:pPr>
-      <w:r>
-        <w:rPr>
-          <w:rFonts w:cs="Times New Roman"/>
-          <w:szCs w:val="28"/>
-          <w:lang w:val="la-Latn"/>
-        </w:rPr>
-        <w:t>Yes</w:t>
-      </w:r>
-    </w:p>
-    <w:p>
-      <w:pPr>
-        <w:rPr>
-          <w:rFonts w:cs="Times New Roman"/>
-          <w:szCs w:val="28"/>
-          <w:lang w:val="la-Latn"/>
-        </w:rPr>
-      </w:pPr>
-      <w:r>
-        <w:rPr>
-          <w:rFonts w:cs="Times New Roman"/>
-          <w:szCs w:val="28"/>
-          <w:lang w:val="la-Latn"/>
-        </w:rPr>
-        <w:t>No</w:t>
-      </w:r>
-    </w:p>
-    <w:p>
-      <w:pPr>
-        <w:rPr>
-          <w:rFonts w:cs="Times New Roman"/>
-          <w:szCs w:val="28"/>
-          <w:lang w:val="la-Latn"/>
-        </w:rPr>
-      </w:pPr>
-      <w:r>
-        <w:rPr>
-          <w:rFonts w:cs="Times New Roman"/>
-          <w:szCs w:val="28"/>
-          <w:lang w:val="la-Latn"/>
-        </w:rPr>
-        <w:t>What additional features would you like to see in a business website platform? (Open-ended)</w:t>
-      </w:r>
-    </w:p>
-    <w:p>
-      <w:pPr>
-        <w:rPr>
-          <w:rFonts w:cs="Times New Roman"/>
-          <w:szCs w:val="28"/>
-          <w:lang w:val="la-Latn"/>
-        </w:rPr>
-      </w:pPr>
-      <w:r>
-        <w:rPr>
-          <w:rFonts w:cs="Times New Roman"/>
-          <w:szCs w:val="28"/>
-          <w:lang w:val="la-Latn"/>
-        </w:rPr>
-        <w:t>How important is multi-language support for your business?</w:t>
-      </w:r>
-    </w:p>
-    <w:p>
-      <w:pPr>
-        <w:rPr>
-          <w:rFonts w:cs="Times New Roman"/>
-          <w:szCs w:val="28"/>
-          <w:lang w:val="la-Latn"/>
-        </w:rPr>
-      </w:pPr>
-      <w:r>
-        <w:rPr>
-          <w:rFonts w:cs="Times New Roman"/>
-          <w:szCs w:val="28"/>
-          <w:lang w:val="la-Latn"/>
-        </w:rPr>
-        <w:t>Very important</w:t>
-      </w:r>
-    </w:p>
-    <w:p>
-      <w:pPr>
-        <w:rPr>
-          <w:rFonts w:cs="Times New Roman"/>
-          <w:szCs w:val="28"/>
-          <w:lang w:val="la-Latn"/>
-        </w:rPr>
-      </w:pPr>
-      <w:r>
-        <w:rPr>
-          <w:rFonts w:cs="Times New Roman"/>
-          <w:szCs w:val="28"/>
-          <w:lang w:val="la-Latn"/>
-        </w:rPr>
-        <w:t>Somewhat important</w:t>
-      </w:r>
-    </w:p>
-    <w:p>
-      <w:pPr>
-        <w:rPr>
-          <w:rFonts w:cs="Times New Roman"/>
-          <w:szCs w:val="28"/>
-          <w:lang w:val="la-Latn"/>
-        </w:rPr>
-      </w:pPr>
-      <w:r>
-        <w:rPr>
-          <w:rFonts w:cs="Times New Roman"/>
-          <w:szCs w:val="28"/>
-          <w:lang w:val="la-Latn"/>
-        </w:rPr>
-        <w:t>Not important</w:t>
-      </w:r>
-    </w:p>
-    <w:p>
-      <w:pPr>
-        <w:rPr>
-          <w:rFonts w:cs="Times New Roman"/>
-          <w:szCs w:val="28"/>
-          <w:lang w:val="la-Latn"/>
-        </w:rPr>
-      </w:pPr>
-      <w:r>
-        <w:rPr>
-          <w:rFonts w:cs="Times New Roman"/>
-          <w:szCs w:val="28"/>
-          <w:lang w:val="la-Latn"/>
-        </w:rPr>
-        <w:t>C.3 Summary of Responses</w:t>
-      </w:r>
-    </w:p>
-    <w:p>
-      <w:pPr>
-        <w:rPr>
-          <w:rFonts w:cs="Times New Roman"/>
-          <w:szCs w:val="28"/>
-          <w:lang w:val="la-Latn"/>
-        </w:rPr>
-      </w:pPr>
-      <w:r>
-        <w:rPr>
-          <w:rFonts w:cs="Times New Roman"/>
-          <w:szCs w:val="28"/>
-          <w:lang w:val="la-Latn"/>
-        </w:rPr>
-        <w:t>The survey results revealed several key insights that informed the development of the platform. For instance, 85% of respondents rated "easy navigation" and "mobile responsiveness" as essential features, highlighting the importance of a user-friendly interface. Additionally, 70% of participants expressed dissatisfaction with the customization options provided by their current platforms, indicating a clear demand for more flexible solutions.</w:t>
-      </w:r>
-    </w:p>
-    <w:p>
-      <w:pPr>
-        <w:rPr>
-          <w:rFonts w:cs="Times New Roman"/>
-          <w:szCs w:val="28"/>
-          <w:lang w:val="la-Latn"/>
-        </w:rPr>
-      </w:pPr>
-    </w:p>
-    <w:p>
-      <w:pPr>
-        <w:rPr>
-          <w:rFonts w:cs="Times New Roman"/>
-          <w:szCs w:val="28"/>
-          <w:lang w:val="la-Latn"/>
-        </w:rPr>
-      </w:pPr>
-      <w:r>
-        <w:rPr>
-          <w:rFonts w:cs="Times New Roman"/>
-          <w:szCs w:val="28"/>
-          <w:lang w:val="la-Latn"/>
-        </w:rPr>
-        <w:t xml:space="preserve">Open-ended responses further emphasized the need for affordable, scalable platforms tailored to small-to-medium enterprises (SMEs). Many users cited limited technical expertise as a significant barrier to managing their online </w:t>
-      </w:r>
-      <w:r>
-        <w:rPr>
-          <w:rFonts w:cs="Times New Roman"/>
-          <w:szCs w:val="28"/>
-          <w:lang w:val="la-Latn"/>
-        </w:rPr>
-        <w:lastRenderedPageBreak/>
-        <w:t>presence effectively. These findings underscored the necessity of incorporating a dynamic admin panel and intuitive design principles into the platform.</w:t>
-      </w:r>
-    </w:p>
-    <w:p>
-      <w:pPr>
-        <w:rPr>
-          <w:rFonts w:cs="Times New Roman"/>
-          <w:szCs w:val="28"/>
-          <w:lang w:val="la-Latn"/>
-        </w:rPr>
-      </w:pPr>
-    </w:p>
-    <w:p>
-      <w:pPr>
-        <w:rPr>
-          <w:rFonts w:cs="Times New Roman"/>
-          <w:szCs w:val="28"/>
-          <w:lang w:val="la-Latn"/>
-        </w:rPr>
-      </w:pPr>
-      <w:r>
-        <w:rPr>
-          <w:rFonts w:cs="Times New Roman"/>
-          <w:szCs w:val="28"/>
-          <w:lang w:val="la-Latn"/>
-        </w:rPr>
-        <w:t>C.4 Implications for the Project</w:t>
-      </w:r>
-    </w:p>
-    <w:p>
-      <w:pPr>
-        <w:rPr>
-          <w:rFonts w:cs="Times New Roman"/>
-          <w:szCs w:val="28"/>
-          <w:lang w:val="la-Latn"/>
-        </w:rPr>
-      </w:pPr>
-      <w:r>
-        <w:rPr>
-          <w:rFonts w:cs="Times New Roman"/>
-          <w:szCs w:val="28"/>
-          <w:lang w:val="la-Latn"/>
-        </w:rPr>
-        <w:t>The survey data played a pivotal role in shaping the project’s objectives and scope. By identifying gaps in existing solutions and understanding user preferences, the development team was able to prioritize features that address the unique needs of SMEs. For example, the inclusion of multi-language support and real-time notifications was directly influenced by survey feedback. Furthermore, the emphasis on ease of use and affordability aligns with the broader goal of empowering businesses to thrive in the digital age.</w:t>
-      </w:r>
-    </w:p>
-    <w:p>
-      <w:pPr>
-        <w:rPr>
-          <w:rFonts w:cs="Times New Roman"/>
-          <w:szCs w:val="28"/>
-          <w:lang w:val="la-Latn"/>
-        </w:rPr>
-      </w:pPr>
-      <w:r>
-        <w:rPr>
-          <w:rFonts w:cs="Times New Roman"/>
-          <w:szCs w:val="28"/>
-          <w:lang w:val="la-Latn"/>
-        </w:rPr>
-        <w:t>C.5 Limitations of the Survey</w:t>
-      </w:r>
-    </w:p>
-    <w:p>
-      <w:pPr>
-        <w:rPr>
-          <w:rFonts w:cs="Times New Roman"/>
-          <w:szCs w:val="28"/>
-          <w:lang w:val="la-Latn"/>
-        </w:rPr>
-      </w:pPr>
-      <w:r>
-        <w:rPr>
-          <w:rFonts w:cs="Times New Roman"/>
-          <w:szCs w:val="28"/>
-          <w:lang w:val="la-Latn"/>
-        </w:rPr>
-        <w:t>While the survey provided valuable insights, it is important to acknowledge certain limitations. For instance, the sample size of 150 respondents may not be representative of the entire target audience, particularly across different geographic regions. Additionally, the reliance on self-reported data introduces the possibility of bias, as respondents may overestimate or underestimate their satisfaction levels. Future research could address these limitations by expanding the sample size and incorporating observational studies to validate survey findings.</w:t>
-      </w:r>
-    </w:p>
-    <w:p>
-      <w:pPr>
-        <w:rPr>
-          <w:rFonts w:cs="Times New Roman"/>
-          <w:szCs w:val="28"/>
-          <w:lang w:val="la-Latn"/>
-        </w:rPr>
-      </w:pPr>
-    </w:p>
-    <w:p>
-      <w:pPr>
+        <w:drawing>
+          <wp:inline distT="0" distB="0" distL="0" distR="0" wp14:anchorId="1F1FB7EF" wp14:editId="62244E9D">
+            <wp:extent cx="5760085" cy="1721485"/>
+            <wp:effectExtent l="0" t="0" r="0" b="0"/>
+            <wp:docPr id="3" name="Рисунок 3"/>
+            <wp:cNvGraphicFramePr>
+              <a:graphicFrameLocks xmlns:a="http://schemas.openxmlformats.org/drawingml/2006/main" noChangeAspect="1"/>
+            </wp:cNvGraphicFramePr>
+            <a:graphic xmlns:a="http://schemas.openxmlformats.org/drawingml/2006/main">
+              <a:graphicData uri="http://schemas.openxmlformats.org/drawingml/2006/picture">
+                <pic:pic xmlns:pic="http://schemas.openxmlformats.org/drawingml/2006/picture">
+                  <pic:nvPicPr>
+                    <pic:cNvPr id="1" name=""/>
+                    <pic:cNvPicPr/>
+                  </pic:nvPicPr>
+                  <pic:blipFill>
+                    <a:blip r:embed="rId15"/>
+                    <a:stretch>
+                      <a:fillRect/>
+                    </a:stretch>
+                  </pic:blipFill>
+                  <pic:spPr>
+                    <a:xfrm>
+                      <a:off x="0" y="0"/>
+                      <a:ext cx="5760085" cy="1721485"/>
+                    </a:xfrm>
+                    <a:prstGeom prst="rect">
+                      <a:avLst/>
+                    </a:prstGeom>
+                  </pic:spPr>
+                </pic:pic>
+              </a:graphicData>
+            </a:graphic>
+          </wp:inline>
+        </w:drawing>
+      </w:r>
+    </w:p>
+    <w:p>
+      <w:pPr>
+        <w:spacing w:after="160" w:line="278" w:lineRule="auto"/>
         <w:ind w:firstLine="0"/>
+        <w:jc w:val="left"/>
         <w:rPr>
           <w:rFonts w:eastAsiaTheme="majorEastAsia" w:cs="Times New Roman"/>
           <w:b/>
@@ -11668,9 +10649,1465 @@
           <w:szCs w:val="28"/>
         </w:rPr>
       </w:pPr>
+      <w:r>
+        <w:rPr>
+          <w:noProof/>
+        </w:rPr>
+        <w:drawing>
+          <wp:inline distT="0" distB="0" distL="0" distR="0" wp14:anchorId="61E2FB4A" wp14:editId="2B3F51B0">
+            <wp:extent cx="5760085" cy="3869055"/>
+            <wp:effectExtent l="0" t="0" r="0" b="0"/>
+            <wp:docPr id="4" name="Рисунок 4"/>
+            <wp:cNvGraphicFramePr>
+              <a:graphicFrameLocks xmlns:a="http://schemas.openxmlformats.org/drawingml/2006/main" noChangeAspect="1"/>
+            </wp:cNvGraphicFramePr>
+            <a:graphic xmlns:a="http://schemas.openxmlformats.org/drawingml/2006/main">
+              <a:graphicData uri="http://schemas.openxmlformats.org/drawingml/2006/picture">
+                <pic:pic xmlns:pic="http://schemas.openxmlformats.org/drawingml/2006/picture">
+                  <pic:nvPicPr>
+                    <pic:cNvPr id="1" name=""/>
+                    <pic:cNvPicPr/>
+                  </pic:nvPicPr>
+                  <pic:blipFill>
+                    <a:blip r:embed="rId16"/>
+                    <a:stretch>
+                      <a:fillRect/>
+                    </a:stretch>
+                  </pic:blipFill>
+                  <pic:spPr>
+                    <a:xfrm>
+                      <a:off x="0" y="0"/>
+                      <a:ext cx="5760085" cy="3869055"/>
+                    </a:xfrm>
+                    <a:prstGeom prst="rect">
+                      <a:avLst/>
+                    </a:prstGeom>
+                  </pic:spPr>
+                </pic:pic>
+              </a:graphicData>
+            </a:graphic>
+          </wp:inline>
+        </w:drawing>
+      </w:r>
+    </w:p>
+    <w:p>
+      <w:pPr>
+        <w:spacing w:after="160" w:line="278" w:lineRule="auto"/>
+        <w:ind w:firstLine="0"/>
+        <w:jc w:val="left"/>
+        <w:rPr>
+          <w:rFonts w:eastAsiaTheme="majorEastAsia" w:cs="Times New Roman"/>
+          <w:b/>
+          <w:bCs/>
+          <w:szCs w:val="28"/>
+        </w:rPr>
+      </w:pPr>
+      <w:r>
+        <w:rPr>
+          <w:noProof/>
+        </w:rPr>
+        <w:drawing>
+          <wp:inline distT="0" distB="0" distL="0" distR="0" wp14:anchorId="6514B914" wp14:editId="2D369465">
+            <wp:extent cx="5760085" cy="2764155"/>
+            <wp:effectExtent l="0" t="0" r="0" b="0"/>
+            <wp:docPr id="5" name="Рисунок 5"/>
+            <wp:cNvGraphicFramePr>
+              <a:graphicFrameLocks xmlns:a="http://schemas.openxmlformats.org/drawingml/2006/main" noChangeAspect="1"/>
+            </wp:cNvGraphicFramePr>
+            <a:graphic xmlns:a="http://schemas.openxmlformats.org/drawingml/2006/main">
+              <a:graphicData uri="http://schemas.openxmlformats.org/drawingml/2006/picture">
+                <pic:pic xmlns:pic="http://schemas.openxmlformats.org/drawingml/2006/picture">
+                  <pic:nvPicPr>
+                    <pic:cNvPr id="1" name=""/>
+                    <pic:cNvPicPr/>
+                  </pic:nvPicPr>
+                  <pic:blipFill>
+                    <a:blip r:embed="rId17"/>
+                    <a:stretch>
+                      <a:fillRect/>
+                    </a:stretch>
+                  </pic:blipFill>
+                  <pic:spPr>
+                    <a:xfrm>
+                      <a:off x="0" y="0"/>
+                      <a:ext cx="5760085" cy="2764155"/>
+                    </a:xfrm>
+                    <a:prstGeom prst="rect">
+                      <a:avLst/>
+                    </a:prstGeom>
+                  </pic:spPr>
+                </pic:pic>
+              </a:graphicData>
+            </a:graphic>
+          </wp:inline>
+        </w:drawing>
+      </w:r>
+    </w:p>
+    <w:p>
+      <w:pPr>
+        <w:spacing w:after="160" w:line="278" w:lineRule="auto"/>
+        <w:ind w:firstLine="0"/>
+        <w:jc w:val="left"/>
+        <w:rPr>
+          <w:rFonts w:eastAsiaTheme="majorEastAsia" w:cs="Times New Roman"/>
+          <w:b/>
+          <w:bCs/>
+          <w:szCs w:val="28"/>
+        </w:rPr>
+      </w:pPr>
+      <w:r>
+        <w:rPr>
+          <w:noProof/>
+        </w:rPr>
+        <w:lastRenderedPageBreak/>
+        <w:drawing>
+          <wp:inline distT="0" distB="0" distL="0" distR="0" wp14:anchorId="41E29FDA" wp14:editId="4768A3F0">
+            <wp:extent cx="5760085" cy="3391535"/>
+            <wp:effectExtent l="0" t="0" r="0" b="0"/>
+            <wp:docPr id="6" name="Рисунок 6"/>
+            <wp:cNvGraphicFramePr>
+              <a:graphicFrameLocks xmlns:a="http://schemas.openxmlformats.org/drawingml/2006/main" noChangeAspect="1"/>
+            </wp:cNvGraphicFramePr>
+            <a:graphic xmlns:a="http://schemas.openxmlformats.org/drawingml/2006/main">
+              <a:graphicData uri="http://schemas.openxmlformats.org/drawingml/2006/picture">
+                <pic:pic xmlns:pic="http://schemas.openxmlformats.org/drawingml/2006/picture">
+                  <pic:nvPicPr>
+                    <pic:cNvPr id="1" name=""/>
+                    <pic:cNvPicPr/>
+                  </pic:nvPicPr>
+                  <pic:blipFill>
+                    <a:blip r:embed="rId18"/>
+                    <a:stretch>
+                      <a:fillRect/>
+                    </a:stretch>
+                  </pic:blipFill>
+                  <pic:spPr>
+                    <a:xfrm>
+                      <a:off x="0" y="0"/>
+                      <a:ext cx="5760085" cy="3391535"/>
+                    </a:xfrm>
+                    <a:prstGeom prst="rect">
+                      <a:avLst/>
+                    </a:prstGeom>
+                  </pic:spPr>
+                </pic:pic>
+              </a:graphicData>
+            </a:graphic>
+          </wp:inline>
+        </w:drawing>
+      </w:r>
+    </w:p>
+    <w:p>
+      <w:pPr>
+        <w:spacing w:after="160" w:line="278" w:lineRule="auto"/>
+        <w:ind w:firstLine="0"/>
+        <w:jc w:val="left"/>
+        <w:rPr>
+          <w:rFonts w:eastAsiaTheme="majorEastAsia" w:cs="Times New Roman"/>
+          <w:b/>
+          <w:bCs/>
+          <w:szCs w:val="28"/>
+        </w:rPr>
+      </w:pPr>
+      <w:r>
+        <w:rPr>
+          <w:noProof/>
+        </w:rPr>
+        <w:drawing>
+          <wp:inline distT="0" distB="0" distL="0" distR="0" wp14:anchorId="436DD655" wp14:editId="2DC79D73">
+            <wp:extent cx="5760085" cy="4622165"/>
+            <wp:effectExtent l="0" t="0" r="0" b="6985"/>
+            <wp:docPr id="7" name="Рисунок 7"/>
+            <wp:cNvGraphicFramePr>
+              <a:graphicFrameLocks xmlns:a="http://schemas.openxmlformats.org/drawingml/2006/main" noChangeAspect="1"/>
+            </wp:cNvGraphicFramePr>
+            <a:graphic xmlns:a="http://schemas.openxmlformats.org/drawingml/2006/main">
+              <a:graphicData uri="http://schemas.openxmlformats.org/drawingml/2006/picture">
+                <pic:pic xmlns:pic="http://schemas.openxmlformats.org/drawingml/2006/picture">
+                  <pic:nvPicPr>
+                    <pic:cNvPr id="1" name=""/>
+                    <pic:cNvPicPr/>
+                  </pic:nvPicPr>
+                  <pic:blipFill>
+                    <a:blip r:embed="rId19"/>
+                    <a:stretch>
+                      <a:fillRect/>
+                    </a:stretch>
+                  </pic:blipFill>
+                  <pic:spPr>
+                    <a:xfrm>
+                      <a:off x="0" y="0"/>
+                      <a:ext cx="5760085" cy="4622165"/>
+                    </a:xfrm>
+                    <a:prstGeom prst="rect">
+                      <a:avLst/>
+                    </a:prstGeom>
+                  </pic:spPr>
+                </pic:pic>
+              </a:graphicData>
+            </a:graphic>
+          </wp:inline>
+        </w:drawing>
+      </w:r>
+    </w:p>
+    <w:p>
+      <w:pPr>
+        <w:spacing w:after="160" w:line="278" w:lineRule="auto"/>
+        <w:ind w:firstLine="0"/>
+        <w:jc w:val="left"/>
+        <w:rPr>
+          <w:rFonts w:eastAsiaTheme="majorEastAsia" w:cs="Times New Roman"/>
+          <w:b/>
+          <w:bCs/>
+          <w:szCs w:val="28"/>
+        </w:rPr>
+      </w:pPr>
+      <w:r>
+        <w:rPr>
+          <w:noProof/>
+        </w:rPr>
+        <w:lastRenderedPageBreak/>
+        <w:drawing>
+          <wp:inline distT="0" distB="0" distL="0" distR="0" wp14:anchorId="36FE0220" wp14:editId="48416F30">
+            <wp:extent cx="5760085" cy="3559175"/>
+            <wp:effectExtent l="0" t="0" r="0" b="3175"/>
+            <wp:docPr id="8" name="Рисунок 8"/>
+            <wp:cNvGraphicFramePr>
+              <a:graphicFrameLocks xmlns:a="http://schemas.openxmlformats.org/drawingml/2006/main" noChangeAspect="1"/>
+            </wp:cNvGraphicFramePr>
+            <a:graphic xmlns:a="http://schemas.openxmlformats.org/drawingml/2006/main">
+              <a:graphicData uri="http://schemas.openxmlformats.org/drawingml/2006/picture">
+                <pic:pic xmlns:pic="http://schemas.openxmlformats.org/drawingml/2006/picture">
+                  <pic:nvPicPr>
+                    <pic:cNvPr id="1" name=""/>
+                    <pic:cNvPicPr/>
+                  </pic:nvPicPr>
+                  <pic:blipFill>
+                    <a:blip r:embed="rId20"/>
+                    <a:stretch>
+                      <a:fillRect/>
+                    </a:stretch>
+                  </pic:blipFill>
+                  <pic:spPr>
+                    <a:xfrm>
+                      <a:off x="0" y="0"/>
+                      <a:ext cx="5760085" cy="3559175"/>
+                    </a:xfrm>
+                    <a:prstGeom prst="rect">
+                      <a:avLst/>
+                    </a:prstGeom>
+                  </pic:spPr>
+                </pic:pic>
+              </a:graphicData>
+            </a:graphic>
+          </wp:inline>
+        </w:drawing>
+      </w:r>
+    </w:p>
+    <w:p>
+      <w:pPr>
+        <w:spacing w:after="160" w:line="278" w:lineRule="auto"/>
+        <w:ind w:firstLine="0"/>
+        <w:jc w:val="left"/>
+        <w:rPr>
+          <w:rFonts w:eastAsiaTheme="majorEastAsia" w:cs="Times New Roman"/>
+          <w:b/>
+          <w:bCs/>
+          <w:szCs w:val="28"/>
+        </w:rPr>
+      </w:pPr>
+      <w:r>
+        <w:rPr>
+          <w:noProof/>
+        </w:rPr>
+        <w:drawing>
+          <wp:inline distT="0" distB="0" distL="0" distR="0" wp14:anchorId="76CFAA08" wp14:editId="27E73B49">
+            <wp:extent cx="5760085" cy="2468880"/>
+            <wp:effectExtent l="0" t="0" r="0" b="7620"/>
+            <wp:docPr id="9" name="Рисунок 9"/>
+            <wp:cNvGraphicFramePr>
+              <a:graphicFrameLocks xmlns:a="http://schemas.openxmlformats.org/drawingml/2006/main" noChangeAspect="1"/>
+            </wp:cNvGraphicFramePr>
+            <a:graphic xmlns:a="http://schemas.openxmlformats.org/drawingml/2006/main">
+              <a:graphicData uri="http://schemas.openxmlformats.org/drawingml/2006/picture">
+                <pic:pic xmlns:pic="http://schemas.openxmlformats.org/drawingml/2006/picture">
+                  <pic:nvPicPr>
+                    <pic:cNvPr id="1" name=""/>
+                    <pic:cNvPicPr/>
+                  </pic:nvPicPr>
+                  <pic:blipFill>
+                    <a:blip r:embed="rId21"/>
+                    <a:stretch>
+                      <a:fillRect/>
+                    </a:stretch>
+                  </pic:blipFill>
+                  <pic:spPr>
+                    <a:xfrm>
+                      <a:off x="0" y="0"/>
+                      <a:ext cx="5760085" cy="2468880"/>
+                    </a:xfrm>
+                    <a:prstGeom prst="rect">
+                      <a:avLst/>
+                    </a:prstGeom>
+                  </pic:spPr>
+                </pic:pic>
+              </a:graphicData>
+            </a:graphic>
+          </wp:inline>
+        </w:drawing>
+      </w:r>
+    </w:p>
+    <w:p>
+      <w:pPr>
+        <w:spacing w:after="160" w:line="278" w:lineRule="auto"/>
+        <w:ind w:firstLine="0"/>
+        <w:jc w:val="left"/>
+        <w:rPr>
+          <w:rFonts w:eastAsiaTheme="majorEastAsia" w:cs="Times New Roman"/>
+          <w:b/>
+          <w:bCs/>
+          <w:szCs w:val="28"/>
+        </w:rPr>
+      </w:pPr>
+    </w:p>
+    <w:p>
+      <w:pPr>
+        <w:spacing w:after="160" w:line="278" w:lineRule="auto"/>
+        <w:ind w:firstLine="0"/>
+        <w:jc w:val="left"/>
+        <w:rPr>
+          <w:rFonts w:eastAsiaTheme="majorEastAsia" w:cs="Times New Roman"/>
+          <w:b/>
+          <w:bCs/>
+          <w:szCs w:val="28"/>
+        </w:rPr>
+      </w:pPr>
+    </w:p>
+    <w:p>
+      <w:pPr>
+        <w:spacing w:after="160" w:line="278" w:lineRule="auto"/>
+        <w:ind w:firstLine="0"/>
+        <w:jc w:val="left"/>
+        <w:rPr>
+          <w:rFonts w:eastAsiaTheme="majorEastAsia" w:cs="Times New Roman"/>
+          <w:b/>
+          <w:bCs/>
+          <w:szCs w:val="28"/>
+        </w:rPr>
+      </w:pPr>
+    </w:p>
+    <w:p>
+      <w:pPr>
+        <w:spacing w:after="160" w:line="278" w:lineRule="auto"/>
+        <w:ind w:firstLine="0"/>
+        <w:jc w:val="left"/>
+        <w:rPr>
+          <w:rFonts w:eastAsiaTheme="majorEastAsia" w:cs="Times New Roman"/>
+          <w:b/>
+          <w:bCs/>
+          <w:szCs w:val="28"/>
+        </w:rPr>
+      </w:pPr>
+    </w:p>
+    <w:p>
+      <w:pPr>
+        <w:spacing w:after="160" w:line="278" w:lineRule="auto"/>
+        <w:ind w:firstLine="0"/>
+        <w:jc w:val="left"/>
+        <w:rPr>
+          <w:rFonts w:eastAsiaTheme="majorEastAsia" w:cs="Times New Roman"/>
+          <w:b/>
+          <w:bCs/>
+          <w:szCs w:val="28"/>
+        </w:rPr>
+      </w:pPr>
+    </w:p>
+    <w:p>
+      <w:pPr>
+        <w:spacing w:after="160" w:line="278" w:lineRule="auto"/>
+        <w:ind w:firstLine="0"/>
+        <w:jc w:val="left"/>
+        <w:rPr>
+          <w:rFonts w:eastAsiaTheme="majorEastAsia" w:cs="Times New Roman"/>
+          <w:b/>
+          <w:bCs/>
+          <w:szCs w:val="28"/>
+        </w:rPr>
+      </w:pPr>
+    </w:p>
+    <w:p>
+      <w:pPr>
+        <w:spacing w:after="160" w:line="278" w:lineRule="auto"/>
+        <w:ind w:firstLine="0"/>
+        <w:jc w:val="left"/>
+        <w:rPr>
+          <w:rFonts w:eastAsiaTheme="majorEastAsia" w:cs="Times New Roman"/>
+          <w:b/>
+          <w:bCs/>
+          <w:szCs w:val="28"/>
+        </w:rPr>
+      </w:pPr>
+    </w:p>
+    <w:p>
+      <w:pPr>
+        <w:pStyle w:val="2"/>
+        <w:rPr>
+          <w:lang w:val="la-Latn"/>
+        </w:rPr>
+      </w:pPr>
+      <w:bookmarkStart w:id="10" w:name="_Toc169781836"/>
+      <w:bookmarkStart w:id="11" w:name="_Toc188534537"/>
+      <w:r>
+        <w:lastRenderedPageBreak/>
+        <w:t>A</w:t>
+      </w:r>
+      <w:r>
+        <w:t>ppendi</w:t>
+      </w:r>
+      <w:r>
+        <w:t xml:space="preserve">x C: </w:t>
+      </w:r>
+      <w:bookmarkEnd w:id="10"/>
+      <w:bookmarkEnd w:id="11"/>
+      <w:r>
+        <w:rPr>
+          <w:lang w:val="la-Latn"/>
+        </w:rPr>
+        <w:t>Survey Questions and Responses</w:t>
+      </w:r>
+    </w:p>
+    <w:p>
+      <w:pPr>
+        <w:rPr>
+          <w:rFonts w:cs="Times New Roman"/>
+          <w:szCs w:val="28"/>
+          <w:lang w:val="la-Latn"/>
+        </w:rPr>
+      </w:pPr>
+      <w:r>
+        <w:rPr>
+          <w:rFonts w:cs="Times New Roman"/>
+          <w:szCs w:val="28"/>
+          <w:lang w:val="la-Latn"/>
+        </w:rPr>
+        <w:t>C.1 Overview of the Survey</w:t>
+      </w:r>
+    </w:p>
+    <w:p>
+      <w:pPr>
+        <w:rPr>
+          <w:rFonts w:cs="Times New Roman"/>
+          <w:szCs w:val="28"/>
+          <w:lang w:val="la-Latn"/>
+        </w:rPr>
+      </w:pPr>
+      <w:r>
+        <w:rPr>
+          <w:rFonts w:cs="Times New Roman"/>
+          <w:szCs w:val="28"/>
+          <w:lang w:val="la-Latn"/>
+        </w:rPr>
+        <w:t>The survey was designed to gather insights into the needs, preferences, and pain points of potential users of the web platform. It targeted small-to-medium business owners, managers, and end-users who interact with similar platforms on a regular basis. The survey aimed to identify key features that users value most, as well as areas where existing solutions fall short. This information was critical in shaping the design and functionality of the platform to ensure it meets the expectations of its target audience.</w:t>
+      </w:r>
+    </w:p>
+    <w:p>
+      <w:pPr>
+        <w:rPr>
+          <w:rFonts w:cs="Times New Roman"/>
+          <w:szCs w:val="28"/>
+          <w:lang w:val="la-Latn"/>
+        </w:rPr>
+      </w:pPr>
+    </w:p>
+    <w:p>
+      <w:pPr>
+        <w:rPr>
+          <w:rFonts w:cs="Times New Roman"/>
+          <w:szCs w:val="28"/>
+          <w:lang w:val="la-Latn"/>
+        </w:rPr>
+      </w:pPr>
+      <w:r>
+        <w:rPr>
+          <w:rFonts w:cs="Times New Roman"/>
+          <w:szCs w:val="28"/>
+          <w:lang w:val="la-Latn"/>
+        </w:rPr>
+        <w:t>The survey consisted of both closed-ended and open-ended questions, allowing respondents to provide quantitative ratings as well as qualitative feedback. A total of 150 responses were collected over a period of two weeks, with participants recruited through online forums, social media, and email campaigns.</w:t>
+      </w:r>
+    </w:p>
+    <w:p>
+      <w:pPr>
+        <w:rPr>
+          <w:rFonts w:cs="Times New Roman"/>
+          <w:szCs w:val="28"/>
+          <w:lang w:val="la-Latn"/>
+        </w:rPr>
+      </w:pPr>
+    </w:p>
+    <w:p>
+      <w:pPr>
+        <w:rPr>
+          <w:rFonts w:cs="Times New Roman"/>
+          <w:szCs w:val="28"/>
+          <w:lang w:val="la-Latn"/>
+        </w:rPr>
+      </w:pPr>
+      <w:r>
+        <w:rPr>
+          <w:rFonts w:cs="Times New Roman"/>
+          <w:szCs w:val="28"/>
+          <w:lang w:val="la-Latn"/>
+        </w:rPr>
+        <w:t>C.2 Survey Questions</w:t>
+      </w:r>
+    </w:p>
+    <w:p>
+      <w:pPr>
+        <w:rPr>
+          <w:rFonts w:cs="Times New Roman"/>
+          <w:szCs w:val="28"/>
+          <w:lang w:val="la-Latn"/>
+        </w:rPr>
+      </w:pPr>
+      <w:r>
+        <w:rPr>
+          <w:rFonts w:cs="Times New Roman"/>
+          <w:szCs w:val="28"/>
+          <w:lang w:val="la-Latn"/>
+        </w:rPr>
+        <w:t>Below is the complete list of questions included in the survey. These questions were carefully crafted to cover various aspects of user experience, including usability, customization, and overall satisfaction with existing platforms.</w:t>
+      </w:r>
+    </w:p>
+    <w:p>
+      <w:pPr>
+        <w:rPr>
+          <w:rFonts w:cs="Times New Roman"/>
+          <w:szCs w:val="28"/>
+          <w:lang w:val="la-Latn"/>
+        </w:rPr>
+      </w:pPr>
+    </w:p>
+    <w:p>
+      <w:pPr>
+        <w:rPr>
+          <w:rFonts w:cs="Times New Roman"/>
+          <w:szCs w:val="28"/>
+          <w:lang w:val="la-Latn"/>
+        </w:rPr>
+      </w:pPr>
+      <w:r>
+        <w:rPr>
+          <w:rFonts w:cs="Times New Roman"/>
+          <w:szCs w:val="28"/>
+          <w:lang w:val="la-Latn"/>
+        </w:rPr>
+        <w:t>What type of business do you own or manage?</w:t>
+      </w:r>
+    </w:p>
+    <w:p>
+      <w:pPr>
+        <w:rPr>
+          <w:rFonts w:cs="Times New Roman"/>
+          <w:szCs w:val="28"/>
+          <w:lang w:val="la-Latn"/>
+        </w:rPr>
+      </w:pPr>
+      <w:r>
+        <w:rPr>
+          <w:rFonts w:cs="Times New Roman"/>
+          <w:szCs w:val="28"/>
+          <w:lang w:val="la-Latn"/>
+        </w:rPr>
+        <w:t>Retail</w:t>
+      </w:r>
+    </w:p>
+    <w:p>
+      <w:pPr>
+        <w:rPr>
+          <w:rFonts w:cs="Times New Roman"/>
+          <w:szCs w:val="28"/>
+          <w:lang w:val="la-Latn"/>
+        </w:rPr>
+      </w:pPr>
+      <w:r>
+        <w:rPr>
+          <w:rFonts w:cs="Times New Roman"/>
+          <w:szCs w:val="28"/>
+          <w:lang w:val="la-Latn"/>
+        </w:rPr>
+        <w:t>Hospitality (e.g., travel, hotels)</w:t>
+      </w:r>
+    </w:p>
+    <w:p>
+      <w:pPr>
+        <w:rPr>
+          <w:rFonts w:cs="Times New Roman"/>
+          <w:szCs w:val="28"/>
+          <w:lang w:val="la-Latn"/>
+        </w:rPr>
+      </w:pPr>
+      <w:r>
+        <w:rPr>
+          <w:rFonts w:cs="Times New Roman"/>
+          <w:szCs w:val="28"/>
+          <w:lang w:val="la-Latn"/>
+        </w:rPr>
+        <w:t>E-commerce</w:t>
+      </w:r>
+    </w:p>
+    <w:p>
+      <w:pPr>
+        <w:rPr>
+          <w:rFonts w:cs="Times New Roman"/>
+          <w:szCs w:val="28"/>
+          <w:lang w:val="la-Latn"/>
+        </w:rPr>
+      </w:pPr>
+      <w:r>
+        <w:rPr>
+          <w:rFonts w:cs="Times New Roman"/>
+          <w:szCs w:val="28"/>
+          <w:lang w:val="la-Latn"/>
+        </w:rPr>
+        <w:t>Other (please specify)</w:t>
+      </w:r>
+    </w:p>
+    <w:p>
+      <w:pPr>
+        <w:rPr>
+          <w:rFonts w:cs="Times New Roman"/>
+          <w:szCs w:val="28"/>
+          <w:lang w:val="la-Latn"/>
+        </w:rPr>
+      </w:pPr>
+      <w:r>
+        <w:rPr>
+          <w:rFonts w:cs="Times New Roman"/>
+          <w:szCs w:val="28"/>
+          <w:lang w:val="la-Latn"/>
+        </w:rPr>
+        <w:t>How important is it for your business to have an online presence?</w:t>
+      </w:r>
+    </w:p>
+    <w:p>
+      <w:pPr>
+        <w:rPr>
+          <w:rFonts w:cs="Times New Roman"/>
+          <w:szCs w:val="28"/>
+          <w:lang w:val="la-Latn"/>
+        </w:rPr>
+      </w:pPr>
+      <w:r>
+        <w:rPr>
+          <w:rFonts w:cs="Times New Roman"/>
+          <w:szCs w:val="28"/>
+          <w:lang w:val="la-Latn"/>
+        </w:rPr>
+        <w:t>Very important</w:t>
+      </w:r>
+    </w:p>
+    <w:p>
+      <w:pPr>
+        <w:rPr>
+          <w:rFonts w:cs="Times New Roman"/>
+          <w:szCs w:val="28"/>
+          <w:lang w:val="la-Latn"/>
+        </w:rPr>
+      </w:pPr>
+      <w:r>
+        <w:rPr>
+          <w:rFonts w:cs="Times New Roman"/>
+          <w:szCs w:val="28"/>
+          <w:lang w:val="la-Latn"/>
+        </w:rPr>
+        <w:t>Somewhat important</w:t>
+      </w:r>
+    </w:p>
+    <w:p>
+      <w:pPr>
+        <w:rPr>
+          <w:rFonts w:cs="Times New Roman"/>
+          <w:szCs w:val="28"/>
+          <w:lang w:val="la-Latn"/>
+        </w:rPr>
+      </w:pPr>
+      <w:r>
+        <w:rPr>
+          <w:rFonts w:cs="Times New Roman"/>
+          <w:szCs w:val="28"/>
+          <w:lang w:val="la-Latn"/>
+        </w:rPr>
+        <w:t>Not important</w:t>
+      </w:r>
+    </w:p>
+    <w:p>
+      <w:pPr>
+        <w:rPr>
+          <w:rFonts w:cs="Times New Roman"/>
+          <w:szCs w:val="28"/>
+          <w:lang w:val="la-Latn"/>
+        </w:rPr>
+      </w:pPr>
+      <w:r>
+        <w:rPr>
+          <w:rFonts w:cs="Times New Roman"/>
+          <w:szCs w:val="28"/>
+          <w:lang w:val="la-Latn"/>
+        </w:rPr>
+        <w:lastRenderedPageBreak/>
+        <w:t>What features do you consider essential for a business website? (Select all that apply)</w:t>
+      </w:r>
+    </w:p>
+    <w:p>
+      <w:pPr>
+        <w:rPr>
+          <w:rFonts w:cs="Times New Roman"/>
+          <w:szCs w:val="28"/>
+          <w:lang w:val="la-Latn"/>
+        </w:rPr>
+      </w:pPr>
+      <w:r>
+        <w:rPr>
+          <w:rFonts w:cs="Times New Roman"/>
+          <w:szCs w:val="28"/>
+          <w:lang w:val="la-Latn"/>
+        </w:rPr>
+        <w:t>Easy navigation</w:t>
+      </w:r>
+    </w:p>
+    <w:p>
+      <w:pPr>
+        <w:rPr>
+          <w:rFonts w:cs="Times New Roman"/>
+          <w:szCs w:val="28"/>
+          <w:lang w:val="la-Latn"/>
+        </w:rPr>
+      </w:pPr>
+      <w:r>
+        <w:rPr>
+          <w:rFonts w:cs="Times New Roman"/>
+          <w:szCs w:val="28"/>
+          <w:lang w:val="la-Latn"/>
+        </w:rPr>
+        <w:t>Mobile responsiveness</w:t>
+      </w:r>
+    </w:p>
+    <w:p>
+      <w:pPr>
+        <w:rPr>
+          <w:rFonts w:cs="Times New Roman"/>
+          <w:szCs w:val="28"/>
+          <w:lang w:val="la-Latn"/>
+        </w:rPr>
+      </w:pPr>
+      <w:r>
+        <w:rPr>
+          <w:rFonts w:cs="Times New Roman"/>
+          <w:szCs w:val="28"/>
+          <w:lang w:val="la-Latn"/>
+        </w:rPr>
+        <w:t>Multi-language support</w:t>
+      </w:r>
+    </w:p>
+    <w:p>
+      <w:pPr>
+        <w:rPr>
+          <w:rFonts w:cs="Times New Roman"/>
+          <w:szCs w:val="28"/>
+          <w:lang w:val="la-Latn"/>
+        </w:rPr>
+      </w:pPr>
+      <w:r>
+        <w:rPr>
+          <w:rFonts w:cs="Times New Roman"/>
+          <w:szCs w:val="28"/>
+          <w:lang w:val="la-Latn"/>
+        </w:rPr>
+        <w:t>Secure payment gateway</w:t>
+      </w:r>
+    </w:p>
+    <w:p>
+      <w:pPr>
+        <w:rPr>
+          <w:rFonts w:cs="Times New Roman"/>
+          <w:szCs w:val="28"/>
+          <w:lang w:val="la-Latn"/>
+        </w:rPr>
+      </w:pPr>
+      <w:r>
+        <w:rPr>
+          <w:rFonts w:cs="Times New Roman"/>
+          <w:szCs w:val="28"/>
+          <w:lang w:val="la-Latn"/>
+        </w:rPr>
+        <w:t>Dynamic content management</w:t>
+      </w:r>
+    </w:p>
+    <w:p>
+      <w:pPr>
+        <w:rPr>
+          <w:rFonts w:cs="Times New Roman"/>
+          <w:szCs w:val="28"/>
+          <w:lang w:val="la-Latn"/>
+        </w:rPr>
+      </w:pPr>
+      <w:r>
+        <w:rPr>
+          <w:rFonts w:cs="Times New Roman"/>
+          <w:szCs w:val="28"/>
+          <w:lang w:val="la-Latn"/>
+        </w:rPr>
+        <w:t>Other (please specify)</w:t>
+      </w:r>
+    </w:p>
+    <w:p>
+      <w:pPr>
+        <w:rPr>
+          <w:rFonts w:cs="Times New Roman"/>
+          <w:szCs w:val="28"/>
+          <w:lang w:val="la-Latn"/>
+        </w:rPr>
+      </w:pPr>
+      <w:r>
+        <w:rPr>
+          <w:rFonts w:cs="Times New Roman"/>
+          <w:szCs w:val="28"/>
+          <w:lang w:val="la-Latn"/>
+        </w:rPr>
+        <w:t>Have you used any website builders or platforms before? If yes, which ones?</w:t>
+      </w:r>
+    </w:p>
+    <w:p>
+      <w:pPr>
+        <w:rPr>
+          <w:rFonts w:cs="Times New Roman"/>
+          <w:szCs w:val="28"/>
+          <w:lang w:val="la-Latn"/>
+        </w:rPr>
+      </w:pPr>
+      <w:r>
+        <w:rPr>
+          <w:rFonts w:cs="Times New Roman"/>
+          <w:szCs w:val="28"/>
+          <w:lang w:val="la-Latn"/>
+        </w:rPr>
+        <w:t>Shopify</w:t>
+      </w:r>
+    </w:p>
+    <w:p>
+      <w:pPr>
+        <w:rPr>
+          <w:rFonts w:cs="Times New Roman"/>
+          <w:szCs w:val="28"/>
+          <w:lang w:val="la-Latn"/>
+        </w:rPr>
+      </w:pPr>
+      <w:r>
+        <w:rPr>
+          <w:rFonts w:cs="Times New Roman"/>
+          <w:szCs w:val="28"/>
+          <w:lang w:val="la-Latn"/>
+        </w:rPr>
+        <w:t>Wix</w:t>
+      </w:r>
+    </w:p>
+    <w:p>
+      <w:pPr>
+        <w:rPr>
+          <w:rFonts w:cs="Times New Roman"/>
+          <w:szCs w:val="28"/>
+          <w:lang w:val="la-Latn"/>
+        </w:rPr>
+      </w:pPr>
+      <w:r>
+        <w:rPr>
+          <w:rFonts w:cs="Times New Roman"/>
+          <w:szCs w:val="28"/>
+          <w:lang w:val="la-Latn"/>
+        </w:rPr>
+        <w:t>WordPress</w:t>
+      </w:r>
+    </w:p>
+    <w:p>
+      <w:pPr>
+        <w:rPr>
+          <w:rFonts w:cs="Times New Roman"/>
+          <w:szCs w:val="28"/>
+          <w:lang w:val="la-Latn"/>
+        </w:rPr>
+      </w:pPr>
+      <w:r>
+        <w:rPr>
+          <w:rFonts w:cs="Times New Roman"/>
+          <w:szCs w:val="28"/>
+          <w:lang w:val="la-Latn"/>
+        </w:rPr>
+        <w:t>Squarespace</w:t>
+      </w:r>
+    </w:p>
+    <w:p>
+      <w:pPr>
+        <w:rPr>
+          <w:rFonts w:cs="Times New Roman"/>
+          <w:szCs w:val="28"/>
+          <w:lang w:val="la-Latn"/>
+        </w:rPr>
+      </w:pPr>
+      <w:r>
+        <w:rPr>
+          <w:rFonts w:cs="Times New Roman"/>
+          <w:szCs w:val="28"/>
+          <w:lang w:val="la-Latn"/>
+        </w:rPr>
+        <w:t>None</w:t>
+      </w:r>
+    </w:p>
+    <w:p>
+      <w:pPr>
+        <w:rPr>
+          <w:rFonts w:cs="Times New Roman"/>
+          <w:szCs w:val="28"/>
+          <w:lang w:val="la-Latn"/>
+        </w:rPr>
+      </w:pPr>
+    </w:p>
+    <w:p>
+      <w:pPr>
+        <w:rPr>
+          <w:rFonts w:cs="Times New Roman"/>
+          <w:szCs w:val="28"/>
+          <w:lang w:val="la-Latn"/>
+        </w:rPr>
+      </w:pPr>
+    </w:p>
+    <w:p>
+      <w:pPr>
+        <w:rPr>
+          <w:rFonts w:cs="Times New Roman"/>
+          <w:szCs w:val="28"/>
+          <w:lang w:val="la-Latn"/>
+        </w:rPr>
+      </w:pPr>
+    </w:p>
+    <w:p>
+      <w:pPr>
+        <w:rPr>
+          <w:rFonts w:cs="Times New Roman"/>
+          <w:szCs w:val="28"/>
+          <w:lang w:val="la-Latn"/>
+        </w:rPr>
+      </w:pPr>
+    </w:p>
+    <w:p>
+      <w:pPr>
+        <w:rPr>
+          <w:rFonts w:cs="Times New Roman"/>
+          <w:szCs w:val="28"/>
+          <w:lang w:val="la-Latn"/>
+        </w:rPr>
+      </w:pPr>
+      <w:r>
+        <w:rPr>
+          <w:rFonts w:cs="Times New Roman"/>
+          <w:szCs w:val="28"/>
+          <w:lang w:val="la-Latn"/>
+        </w:rPr>
+        <w:t>On a scale of 1 to 5, how satisfied are you with the customization options offered by your current platform?</w:t>
+      </w:r>
+    </w:p>
+    <w:p>
+      <w:pPr>
+        <w:rPr>
+          <w:rFonts w:cs="Times New Roman"/>
+          <w:szCs w:val="28"/>
+          <w:lang w:val="la-Latn"/>
+        </w:rPr>
+      </w:pPr>
+      <w:r>
+        <w:rPr>
+          <w:rFonts w:cs="Times New Roman"/>
+          <w:szCs w:val="28"/>
+          <w:lang w:val="la-Latn"/>
+        </w:rPr>
+        <w:t>1 (Very dissatisfied)</w:t>
+      </w:r>
+    </w:p>
+    <w:p>
+      <w:pPr>
+        <w:rPr>
+          <w:rFonts w:cs="Times New Roman"/>
+          <w:szCs w:val="28"/>
+          <w:lang w:val="la-Latn"/>
+        </w:rPr>
+      </w:pPr>
+      <w:r>
+        <w:rPr>
+          <w:rFonts w:cs="Times New Roman"/>
+          <w:szCs w:val="28"/>
+          <w:lang w:val="la-Latn"/>
+        </w:rPr>
+        <w:t>2</w:t>
+      </w:r>
+    </w:p>
+    <w:p>
+      <w:pPr>
+        <w:rPr>
+          <w:rFonts w:cs="Times New Roman"/>
+          <w:szCs w:val="28"/>
+          <w:lang w:val="la-Latn"/>
+        </w:rPr>
+      </w:pPr>
+      <w:r>
+        <w:rPr>
+          <w:rFonts w:cs="Times New Roman"/>
+          <w:szCs w:val="28"/>
+          <w:lang w:val="la-Latn"/>
+        </w:rPr>
+        <w:t>3</w:t>
+      </w:r>
+    </w:p>
+    <w:p>
+      <w:pPr>
+        <w:rPr>
+          <w:rFonts w:cs="Times New Roman"/>
+          <w:szCs w:val="28"/>
+          <w:lang w:val="la-Latn"/>
+        </w:rPr>
+      </w:pPr>
+      <w:r>
+        <w:rPr>
+          <w:rFonts w:cs="Times New Roman"/>
+          <w:szCs w:val="28"/>
+          <w:lang w:val="la-Latn"/>
+        </w:rPr>
+        <w:t>4</w:t>
+      </w:r>
+    </w:p>
+    <w:p>
+      <w:pPr>
+        <w:rPr>
+          <w:rFonts w:cs="Times New Roman"/>
+          <w:szCs w:val="28"/>
+          <w:lang w:val="la-Latn"/>
+        </w:rPr>
+      </w:pPr>
+      <w:r>
+        <w:rPr>
+          <w:rFonts w:cs="Times New Roman"/>
+          <w:szCs w:val="28"/>
+          <w:lang w:val="la-Latn"/>
+        </w:rPr>
+        <w:t>5 (Very satisfied)</w:t>
+      </w:r>
+    </w:p>
+    <w:p>
+      <w:pPr>
+        <w:rPr>
+          <w:rFonts w:cs="Times New Roman"/>
+          <w:szCs w:val="28"/>
+          <w:lang w:val="la-Latn"/>
+        </w:rPr>
+      </w:pPr>
+      <w:r>
+        <w:rPr>
+          <w:rFonts w:cs="Times New Roman"/>
+          <w:szCs w:val="28"/>
+          <w:lang w:val="la-Latn"/>
+        </w:rPr>
+        <w:t>What challenges have you faced while managing your online presence? (Open-ended)</w:t>
+      </w:r>
+    </w:p>
+    <w:p>
+      <w:pPr>
+        <w:rPr>
+          <w:rFonts w:cs="Times New Roman"/>
+          <w:szCs w:val="28"/>
+          <w:lang w:val="la-Latn"/>
+        </w:rPr>
+      </w:pPr>
+      <w:r>
+        <w:rPr>
+          <w:rFonts w:cs="Times New Roman"/>
+          <w:szCs w:val="28"/>
+          <w:lang w:val="la-Latn"/>
+        </w:rPr>
+        <w:t>How likely are you to switch to a new platform if it offers better features and affordability?</w:t>
+      </w:r>
+    </w:p>
+    <w:p>
+      <w:pPr>
+        <w:rPr>
+          <w:rFonts w:cs="Times New Roman"/>
+          <w:szCs w:val="28"/>
+          <w:lang w:val="la-Latn"/>
+        </w:rPr>
+      </w:pPr>
+      <w:r>
+        <w:rPr>
+          <w:rFonts w:cs="Times New Roman"/>
+          <w:szCs w:val="28"/>
+          <w:lang w:val="la-Latn"/>
+        </w:rPr>
+        <w:lastRenderedPageBreak/>
+        <w:t>Very likely</w:t>
+      </w:r>
+    </w:p>
+    <w:p>
+      <w:pPr>
+        <w:rPr>
+          <w:rFonts w:cs="Times New Roman"/>
+          <w:szCs w:val="28"/>
+          <w:lang w:val="la-Latn"/>
+        </w:rPr>
+      </w:pPr>
+      <w:r>
+        <w:rPr>
+          <w:rFonts w:cs="Times New Roman"/>
+          <w:szCs w:val="28"/>
+          <w:lang w:val="la-Latn"/>
+        </w:rPr>
+        <w:t>Somewhat likely</w:t>
+      </w:r>
+    </w:p>
+    <w:p>
+      <w:pPr>
+        <w:rPr>
+          <w:rFonts w:cs="Times New Roman"/>
+          <w:szCs w:val="28"/>
+          <w:lang w:val="la-Latn"/>
+        </w:rPr>
+      </w:pPr>
+      <w:r>
+        <w:rPr>
+          <w:rFonts w:cs="Times New Roman"/>
+          <w:szCs w:val="28"/>
+          <w:lang w:val="la-Latn"/>
+        </w:rPr>
+        <w:t>Neutral</w:t>
+      </w:r>
+    </w:p>
+    <w:p>
+      <w:pPr>
+        <w:rPr>
+          <w:rFonts w:cs="Times New Roman"/>
+          <w:szCs w:val="28"/>
+          <w:lang w:val="la-Latn"/>
+        </w:rPr>
+      </w:pPr>
+      <w:r>
+        <w:rPr>
+          <w:rFonts w:cs="Times New Roman"/>
+          <w:szCs w:val="28"/>
+          <w:lang w:val="la-Latn"/>
+        </w:rPr>
+        <w:t>Unlikely</w:t>
+      </w:r>
+    </w:p>
+    <w:p>
+      <w:pPr>
+        <w:rPr>
+          <w:rFonts w:cs="Times New Roman"/>
+          <w:szCs w:val="28"/>
+          <w:lang w:val="la-Latn"/>
+        </w:rPr>
+      </w:pPr>
+      <w:r>
+        <w:rPr>
+          <w:rFonts w:cs="Times New Roman"/>
+          <w:szCs w:val="28"/>
+          <w:lang w:val="la-Latn"/>
+        </w:rPr>
+        <w:t>Would you prefer a platform that allows non-technical users to update content easily?</w:t>
+      </w:r>
+    </w:p>
+    <w:p>
+      <w:pPr>
+        <w:rPr>
+          <w:rFonts w:cs="Times New Roman"/>
+          <w:szCs w:val="28"/>
+          <w:lang w:val="la-Latn"/>
+        </w:rPr>
+      </w:pPr>
+      <w:r>
+        <w:rPr>
+          <w:rFonts w:cs="Times New Roman"/>
+          <w:szCs w:val="28"/>
+          <w:lang w:val="la-Latn"/>
+        </w:rPr>
+        <w:t>Yes</w:t>
+      </w:r>
+    </w:p>
+    <w:p>
+      <w:pPr>
+        <w:rPr>
+          <w:rFonts w:cs="Times New Roman"/>
+          <w:szCs w:val="28"/>
+          <w:lang w:val="la-Latn"/>
+        </w:rPr>
+      </w:pPr>
+      <w:r>
+        <w:rPr>
+          <w:rFonts w:cs="Times New Roman"/>
+          <w:szCs w:val="28"/>
+          <w:lang w:val="la-Latn"/>
+        </w:rPr>
+        <w:t>No</w:t>
+      </w:r>
+    </w:p>
+    <w:p>
+      <w:pPr>
+        <w:rPr>
+          <w:rFonts w:cs="Times New Roman"/>
+          <w:szCs w:val="28"/>
+          <w:lang w:val="la-Latn"/>
+        </w:rPr>
+      </w:pPr>
+      <w:r>
+        <w:rPr>
+          <w:rFonts w:cs="Times New Roman"/>
+          <w:szCs w:val="28"/>
+          <w:lang w:val="la-Latn"/>
+        </w:rPr>
+        <w:t>What additional features would you like to see in a business website platform? (Open-ended)</w:t>
+      </w:r>
+    </w:p>
+    <w:p>
+      <w:pPr>
+        <w:rPr>
+          <w:rFonts w:cs="Times New Roman"/>
+          <w:szCs w:val="28"/>
+          <w:lang w:val="la-Latn"/>
+        </w:rPr>
+      </w:pPr>
+      <w:r>
+        <w:rPr>
+          <w:rFonts w:cs="Times New Roman"/>
+          <w:szCs w:val="28"/>
+          <w:lang w:val="la-Latn"/>
+        </w:rPr>
+        <w:t>How important is multi-language support for your business?</w:t>
+      </w:r>
+    </w:p>
+    <w:p>
+      <w:pPr>
+        <w:rPr>
+          <w:rFonts w:cs="Times New Roman"/>
+          <w:szCs w:val="28"/>
+          <w:lang w:val="la-Latn"/>
+        </w:rPr>
+      </w:pPr>
+      <w:r>
+        <w:rPr>
+          <w:rFonts w:cs="Times New Roman"/>
+          <w:szCs w:val="28"/>
+          <w:lang w:val="la-Latn"/>
+        </w:rPr>
+        <w:t>Very important</w:t>
+      </w:r>
+    </w:p>
+    <w:p>
+      <w:pPr>
+        <w:rPr>
+          <w:rFonts w:cs="Times New Roman"/>
+          <w:szCs w:val="28"/>
+          <w:lang w:val="la-Latn"/>
+        </w:rPr>
+      </w:pPr>
+      <w:r>
+        <w:rPr>
+          <w:rFonts w:cs="Times New Roman"/>
+          <w:szCs w:val="28"/>
+          <w:lang w:val="la-Latn"/>
+        </w:rPr>
+        <w:t>Somewhat important</w:t>
+      </w:r>
+    </w:p>
+    <w:p>
+      <w:pPr>
+        <w:rPr>
+          <w:rFonts w:cs="Times New Roman"/>
+          <w:szCs w:val="28"/>
+          <w:lang w:val="la-Latn"/>
+        </w:rPr>
+      </w:pPr>
+      <w:r>
+        <w:rPr>
+          <w:rFonts w:cs="Times New Roman"/>
+          <w:szCs w:val="28"/>
+          <w:lang w:val="la-Latn"/>
+        </w:rPr>
+        <w:t>Not important</w:t>
+      </w:r>
+    </w:p>
+    <w:p>
+      <w:pPr>
+        <w:rPr>
+          <w:rFonts w:cs="Times New Roman"/>
+          <w:szCs w:val="28"/>
+          <w:lang w:val="la-Latn"/>
+        </w:rPr>
+      </w:pPr>
+      <w:r>
+        <w:rPr>
+          <w:rFonts w:cs="Times New Roman"/>
+          <w:szCs w:val="28"/>
+          <w:lang w:val="la-Latn"/>
+        </w:rPr>
+        <w:t>C.3 Summary of Responses</w:t>
+      </w:r>
+    </w:p>
+    <w:p>
+      <w:pPr>
+        <w:rPr>
+          <w:rFonts w:cs="Times New Roman"/>
+          <w:szCs w:val="28"/>
+          <w:lang w:val="la-Latn"/>
+        </w:rPr>
+      </w:pPr>
+      <w:r>
+        <w:rPr>
+          <w:rFonts w:cs="Times New Roman"/>
+          <w:szCs w:val="28"/>
+          <w:lang w:val="la-Latn"/>
+        </w:rPr>
+        <w:t>The survey results revealed several key insights that informed the development of the platform. For instance, 85% of respondents rated "easy navigation" and "mobile responsiveness" as essential features, highlighting the importance of a user-friendly interface. Additionally, 70% of participants expressed dissatisfaction with the customization options provided by their current platforms, indicating a clear demand for more flexible solutions.</w:t>
+      </w:r>
+    </w:p>
+    <w:p>
+      <w:pPr>
+        <w:rPr>
+          <w:rFonts w:cs="Times New Roman"/>
+          <w:szCs w:val="28"/>
+          <w:lang w:val="la-Latn"/>
+        </w:rPr>
+      </w:pPr>
+    </w:p>
+    <w:p>
+      <w:pPr>
+        <w:rPr>
+          <w:rFonts w:cs="Times New Roman"/>
+          <w:szCs w:val="28"/>
+          <w:lang w:val="la-Latn"/>
+        </w:rPr>
+      </w:pPr>
+      <w:r>
+        <w:rPr>
+          <w:rFonts w:cs="Times New Roman"/>
+          <w:szCs w:val="28"/>
+          <w:lang w:val="la-Latn"/>
+        </w:rPr>
+        <w:t>Open-ended responses further emphasized the need for affordable, scalable platforms tailored to small-to-medium enterprises (SMEs). Many users cited limited technical expertise as a significant barrier to managing their online presence effectively. These findings underscored the necessity of incorporating a dynamic admin panel and intuitive design principles into the platform.</w:t>
+      </w:r>
+    </w:p>
+    <w:p>
+      <w:pPr>
+        <w:rPr>
+          <w:rFonts w:cs="Times New Roman"/>
+          <w:szCs w:val="28"/>
+          <w:lang w:val="la-Latn"/>
+        </w:rPr>
+      </w:pPr>
+    </w:p>
+    <w:p>
+      <w:pPr>
+        <w:rPr>
+          <w:rFonts w:cs="Times New Roman"/>
+          <w:szCs w:val="28"/>
+          <w:lang w:val="la-Latn"/>
+        </w:rPr>
+      </w:pPr>
+      <w:r>
+        <w:rPr>
+          <w:rFonts w:cs="Times New Roman"/>
+          <w:szCs w:val="28"/>
+          <w:lang w:val="la-Latn"/>
+        </w:rPr>
+        <w:t>C.4 Implications for the Project</w:t>
+      </w:r>
+    </w:p>
+    <w:p>
+      <w:pPr>
+        <w:rPr>
+          <w:rFonts w:cs="Times New Roman"/>
+          <w:szCs w:val="28"/>
+          <w:lang w:val="la-Latn"/>
+        </w:rPr>
+      </w:pPr>
+      <w:r>
+        <w:rPr>
+          <w:rFonts w:cs="Times New Roman"/>
+          <w:szCs w:val="28"/>
+          <w:lang w:val="la-Latn"/>
+        </w:rPr>
+        <w:t xml:space="preserve">The survey data played a pivotal role in shaping the project’s objectives and scope. By identifying gaps in existing solutions and understanding user preferences, the development team was able to prioritize features that address the unique needs of SMEs. For example, the inclusion of multi-language support and </w:t>
+      </w:r>
+      <w:r>
+        <w:rPr>
+          <w:rFonts w:cs="Times New Roman"/>
+          <w:szCs w:val="28"/>
+          <w:lang w:val="la-Latn"/>
+        </w:rPr>
+        <w:lastRenderedPageBreak/>
+        <w:t>real-time notifications was directly influenced by survey feedback. Furthermore, the emphasis on ease of use and affordability aligns with the broader goal of empowering businesses to thrive in the digital age.</w:t>
+      </w:r>
+    </w:p>
+    <w:p>
+      <w:pPr>
+        <w:rPr>
+          <w:rFonts w:cs="Times New Roman"/>
+          <w:szCs w:val="28"/>
+          <w:lang w:val="la-Latn"/>
+        </w:rPr>
+      </w:pPr>
+      <w:r>
+        <w:rPr>
+          <w:rFonts w:cs="Times New Roman"/>
+          <w:szCs w:val="28"/>
+          <w:lang w:val="la-Latn"/>
+        </w:rPr>
+        <w:t>C.5 Limitations of the Survey</w:t>
+      </w:r>
+    </w:p>
+    <w:p>
+      <w:pPr>
+        <w:rPr>
+          <w:rFonts w:cs="Times New Roman"/>
+          <w:szCs w:val="28"/>
+          <w:lang w:val="la-Latn"/>
+        </w:rPr>
+      </w:pPr>
+      <w:r>
+        <w:rPr>
+          <w:rFonts w:cs="Times New Roman"/>
+          <w:szCs w:val="28"/>
+          <w:lang w:val="la-Latn"/>
+        </w:rPr>
+        <w:t>While the survey provided valuable insights, it is important to acknowledge certain limitations. For instance, the sample size of 150 respondents may not be representative of the entire target audience, particularly across different geographic regions. Additionally, the reliance on self-reported data introduces the possibility of bias, as respondents may overestimate or underestimate their satisfaction levels. Future research could address these limitations by expanding the sample size and incorporating observational studies to validate survey findings.</w:t>
+      </w:r>
+    </w:p>
+    <w:p>
+      <w:pPr>
+        <w:rPr>
+          <w:rFonts w:cs="Times New Roman"/>
+          <w:szCs w:val="28"/>
+          <w:lang w:val="la-Latn"/>
+        </w:rPr>
+      </w:pPr>
+    </w:p>
+    <w:p>
+      <w:pPr>
+        <w:ind w:firstLine="0"/>
+        <w:rPr>
+          <w:rFonts w:eastAsiaTheme="majorEastAsia" w:cs="Times New Roman"/>
+          <w:b/>
+          <w:bCs/>
+          <w:szCs w:val="28"/>
+        </w:rPr>
+      </w:pPr>
     </w:p>
     <w:sectPr>
-      <w:footerReference w:type="default" r:id="rId13"/>
+      <w:footerReference w:type="default" r:id="rId22"/>
       <w:pgSz w:w="11906" w:h="16838"/>
       <w:pgMar w:top="1134" w:right="1134" w:bottom="1134" w:left="1701" w:header="709" w:footer="709" w:gutter="0"/>
       <w:cols w:space="708"/>
@@ -14362,14 +14799,12 @@
 </file>
 
 <file path=customXml/item1.xml><?xml version="1.0" encoding="utf-8"?>
-<p:properties xmlns:p="http://schemas.microsoft.com/office/2006/metadata/properties" xmlns:xsi="http://www.w3.org/2001/XMLSchema-instance" xmlns:pc="http://schemas.microsoft.com/office/infopath/2007/PartnerControls">
-  <documentManagement>
-    <lcf76f155ced4ddcb4097134ff3c332f xmlns="dbcd165f-396f-471f-bfa7-01a86a67f8f5">
-      <Terms xmlns="http://schemas.microsoft.com/office/infopath/2007/PartnerControls"/>
-    </lcf76f155ced4ddcb4097134ff3c332f>
-    <TaxCatchAll xmlns="598ec8cb-0bf6-4fe8-9717-45f4d0b5e8d9" xsi:nil="true"/>
-  </documentManagement>
-</p:properties>
+<?mso-contentType ?>
+<FormTemplates xmlns="http://schemas.microsoft.com/sharepoint/v3/contenttype/forms">
+  <Display>DocumentLibraryForm</Display>
+  <Edit>DocumentLibraryForm</Edit>
+  <New>DocumentLibraryForm</New>
+</FormTemplates>
 </file>
 
 <file path=customXml/item2.xml><?xml version="1.0" encoding="utf-8"?>
@@ -14604,12 +15039,14 @@
 </file>
 
 <file path=customXml/item3.xml><?xml version="1.0" encoding="utf-8"?>
-<?mso-contentType ?>
-<FormTemplates xmlns="http://schemas.microsoft.com/sharepoint/v3/contenttype/forms">
-  <Display>DocumentLibraryForm</Display>
-  <Edit>DocumentLibraryForm</Edit>
-  <New>DocumentLibraryForm</New>
-</FormTemplates>
+<p:properties xmlns:p="http://schemas.microsoft.com/office/2006/metadata/properties" xmlns:xsi="http://www.w3.org/2001/XMLSchema-instance" xmlns:pc="http://schemas.microsoft.com/office/infopath/2007/PartnerControls">
+  <documentManagement>
+    <lcf76f155ced4ddcb4097134ff3c332f xmlns="dbcd165f-396f-471f-bfa7-01a86a67f8f5">
+      <Terms xmlns="http://schemas.microsoft.com/office/infopath/2007/PartnerControls"/>
+    </lcf76f155ced4ddcb4097134ff3c332f>
+    <TaxCatchAll xmlns="598ec8cb-0bf6-4fe8-9717-45f4d0b5e8d9" xsi:nil="true"/>
+  </documentManagement>
+</p:properties>
 </file>
 
 <file path=customXml/item4.xml><?xml version="1.0" encoding="utf-8"?>
@@ -14617,12 +15054,9 @@
 </file>
 
 <file path=customXml/itemProps1.xml><?xml version="1.0" encoding="utf-8"?>
-<ds:datastoreItem xmlns:ds="http://schemas.openxmlformats.org/officeDocument/2006/customXml" ds:itemID="{813A8E6A-643C-4039-A639-084705C7D424}">
+<ds:datastoreItem xmlns:ds="http://schemas.openxmlformats.org/officeDocument/2006/customXml" ds:itemID="{875BA5FE-699B-4352-A7CC-25D7E88F2392}">
   <ds:schemaRefs>
-    <ds:schemaRef ds:uri="http://schemas.microsoft.com/office/2006/metadata/properties"/>
-    <ds:schemaRef ds:uri="http://schemas.microsoft.com/office/infopath/2007/PartnerControls"/>
-    <ds:schemaRef ds:uri="dbcd165f-396f-471f-bfa7-01a86a67f8f5"/>
-    <ds:schemaRef ds:uri="598ec8cb-0bf6-4fe8-9717-45f4d0b5e8d9"/>
+    <ds:schemaRef ds:uri="http://schemas.microsoft.com/sharepoint/v3/contenttype/forms"/>
   </ds:schemaRefs>
 </ds:datastoreItem>
 </file>
@@ -14647,15 +15081,18 @@
 </file>
 
 <file path=customXml/itemProps3.xml><?xml version="1.0" encoding="utf-8"?>
-<ds:datastoreItem xmlns:ds="http://schemas.openxmlformats.org/officeDocument/2006/customXml" ds:itemID="{875BA5FE-699B-4352-A7CC-25D7E88F2392}">
+<ds:datastoreItem xmlns:ds="http://schemas.openxmlformats.org/officeDocument/2006/customXml" ds:itemID="{813A8E6A-643C-4039-A639-084705C7D424}">
   <ds:schemaRefs>
-    <ds:schemaRef ds:uri="http://schemas.microsoft.com/sharepoint/v3/contenttype/forms"/>
+    <ds:schemaRef ds:uri="http://schemas.microsoft.com/office/2006/metadata/properties"/>
+    <ds:schemaRef ds:uri="http://schemas.microsoft.com/office/infopath/2007/PartnerControls"/>
+    <ds:schemaRef ds:uri="dbcd165f-396f-471f-bfa7-01a86a67f8f5"/>
+    <ds:schemaRef ds:uri="598ec8cb-0bf6-4fe8-9717-45f4d0b5e8d9"/>
   </ds:schemaRefs>
 </ds:datastoreItem>
 </file>
 
 <file path=customXml/itemProps4.xml><?xml version="1.0" encoding="utf-8"?>
-<ds:datastoreItem xmlns:ds="http://schemas.openxmlformats.org/officeDocument/2006/customXml" ds:itemID="{F696C91C-F93D-4AC2-8E29-ADF0945F3732}">
+<ds:datastoreItem xmlns:ds="http://schemas.openxmlformats.org/officeDocument/2006/customXml" ds:itemID="{10B460B9-DF18-45D6-B5CC-91567D59CAE3}">
   <ds:schemaRefs>
     <ds:schemaRef ds:uri="http://schemas.openxmlformats.org/officeDocument/2006/bibliography"/>
   </ds:schemaRefs>

</xml_diff>